<commit_message>
Add table of contents
</commit_message>
<xml_diff>
--- a/inferno_documents/inferno_documentation.docx
+++ b/inferno_documents/inferno_documentation.docx
@@ -10,7 +10,6 @@
           <w:docPartUnique/>
         </w:docPartObj>
       </w:sdtPr>
-      <w:sdtEndPr/>
       <w:sdtContent>
         <w:p>
           <w:r>
@@ -20,7 +19,7 @@
             <mc:AlternateContent>
               <mc:Choice Requires="wps">
                 <w:drawing>
-                  <wp:anchor distT="0" distB="0" distL="114300" distR="114300" simplePos="0" relativeHeight="251663360" behindDoc="1" locked="0" layoutInCell="1" allowOverlap="1" wp14:anchorId="6626C1CB" wp14:editId="3E513FD3">
+                  <wp:anchor distT="0" distB="0" distL="114300" distR="114300" simplePos="0" relativeHeight="251663360" behindDoc="1" locked="0" layoutInCell="1" allowOverlap="1" wp14:anchorId="77A8A5C3" wp14:editId="1BEC1404">
                     <wp:simplePos x="0" y="0"/>
                     <wp:positionH relativeFrom="page">
                       <wp:align>center</wp:align>
@@ -107,7 +106,7 @@
               </mc:Choice>
               <mc:Fallback>
                 <w:pict>
-                  <v:rect w14:anchorId="6626C1CB" id="Rectangle 466" o:spid="_x0000_s1026" style="position:absolute;margin-left:0;margin-top:0;width:581.4pt;height:752.4pt;z-index:-251653120;visibility:visible;mso-wrap-style:square;mso-width-percent:950;mso-height-percent:950;mso-wrap-distance-left:9pt;mso-wrap-distance-top:0;mso-wrap-distance-right:9pt;mso-wrap-distance-bottom:0;mso-position-horizontal:center;mso-position-horizontal-relative:page;mso-position-vertical:center;mso-position-vertical-relative:page;mso-width-percent:950;mso-height-percent:950;mso-width-relative:page;mso-height-relative:page;v-text-anchor:middle" o:gfxdata="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" fillcolor="#ffc31f" stroked="f" strokeweight="1pt">
+                  <v:rect w14:anchorId="77A8A5C3" id="Rectangle 466" o:spid="_x0000_s1026" style="position:absolute;margin-left:0;margin-top:0;width:581.4pt;height:752.4pt;z-index:-251653120;visibility:visible;mso-wrap-style:square;mso-width-percent:950;mso-height-percent:950;mso-wrap-distance-left:9pt;mso-wrap-distance-top:0;mso-wrap-distance-right:9pt;mso-wrap-distance-bottom:0;mso-position-horizontal:center;mso-position-horizontal-relative:page;mso-position-vertical:center;mso-position-vertical-relative:page;mso-width-percent:950;mso-height-percent:950;mso-width-relative:page;mso-height-relative:page;v-text-anchor:middle" o:gfxdata="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" fillcolor="#ffc31f" stroked="f" strokeweight="1pt">
                     <v:fill color2="#dc2417" rotate="t" colors="0 #ffc31f;.5 #ee741b;1 #dc2417" focus="100%" type="gradient">
                       <o:fill v:ext="view" type="gradientUnscaled"/>
                     </v:fill>
@@ -129,7 +128,7 @@
             <mc:AlternateContent>
               <mc:Choice Requires="wps">
                 <w:drawing>
-                  <wp:anchor distT="0" distB="0" distL="114300" distR="114300" simplePos="0" relativeHeight="251660288" behindDoc="0" locked="0" layoutInCell="1" allowOverlap="1" wp14:anchorId="3A7632F4" wp14:editId="4DB87E2A">
+                  <wp:anchor distT="0" distB="0" distL="114300" distR="114300" simplePos="0" relativeHeight="251660288" behindDoc="0" locked="0" layoutInCell="1" allowOverlap="1" wp14:anchorId="4AC89FC4" wp14:editId="0DA5F288">
                     <wp:simplePos x="0" y="0"/>
                     <mc:AlternateContent>
                       <mc:Choice Requires="wp14">
@@ -211,7 +210,7 @@
                                     <w:color w:val="FFFFFF" w:themeColor="background1"/>
                                   </w:rPr>
                                   <w:drawing>
-                                    <wp:inline distT="0" distB="0" distL="0" distR="0" wp14:anchorId="4562D92B" wp14:editId="7891393C">
+                                    <wp:inline distT="0" distB="0" distL="0" distR="0" wp14:anchorId="55F5F506" wp14:editId="57C5C3F1">
                                       <wp:extent cx="2191117" cy="2329140"/>
                                       <wp:effectExtent l="0" t="0" r="0" b="0"/>
                                       <wp:docPr id="1" name="Picture 1" descr="A picture containing text&#10;&#10;Description automatically generated"/>
@@ -275,7 +274,7 @@
               </mc:Choice>
               <mc:Fallback>
                 <w:pict>
-                  <v:rect w14:anchorId="3A7632F4" id="Rectangle 467" o:spid="_x0000_s1027" style="position:absolute;margin-left:0;margin-top:0;width:226.45pt;height:237.6pt;z-index:251660288;visibility:visible;mso-wrap-style:square;mso-width-percent:370;mso-height-percent:300;mso-left-percent:455;mso-top-percent:25;mso-wrap-distance-left:9pt;mso-wrap-distance-top:0;mso-wrap-distance-right:9pt;mso-wrap-distance-bottom:0;mso-position-horizontal-relative:page;mso-position-vertical-relative:page;mso-width-percent:370;mso-height-percent:300;mso-left-percent:455;mso-top-percent:25;mso-width-relative:page;mso-height-relative:page;v-text-anchor:bottom" o:gfxdata="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" fillcolor="#0a153d" stroked="f" strokeweight="1pt">
+                  <v:rect w14:anchorId="4AC89FC4" id="Rectangle 467" o:spid="_x0000_s1027" style="position:absolute;margin-left:0;margin-top:0;width:226.45pt;height:237.6pt;z-index:251660288;visibility:visible;mso-wrap-style:square;mso-width-percent:370;mso-height-percent:300;mso-left-percent:455;mso-top-percent:25;mso-wrap-distance-left:9pt;mso-wrap-distance-top:0;mso-wrap-distance-right:9pt;mso-wrap-distance-bottom:0;mso-position-horizontal-relative:page;mso-position-vertical-relative:page;mso-width-percent:370;mso-height-percent:300;mso-left-percent:455;mso-top-percent:25;mso-width-relative:page;mso-height-relative:page;v-text-anchor:bottom" o:gfxdata="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" fillcolor="#0a153d" stroked="f" strokeweight="1pt">
                     <v:textbox inset="14.4pt,14.4pt,14.4pt,28.8pt">
                       <w:txbxContent>
                         <w:p>
@@ -292,7 +291,7 @@
                               <w:color w:val="FFFFFF" w:themeColor="background1"/>
                             </w:rPr>
                             <w:drawing>
-                              <wp:inline distT="0" distB="0" distL="0" distR="0" wp14:anchorId="4562D92B" wp14:editId="7891393C">
+                              <wp:inline distT="0" distB="0" distL="0" distR="0" wp14:anchorId="55F5F506" wp14:editId="57C5C3F1">
                                 <wp:extent cx="2191117" cy="2329140"/>
                                 <wp:effectExtent l="0" t="0" r="0" b="0"/>
                                 <wp:docPr id="1" name="Picture 1" descr="A picture containing text&#10;&#10;Description automatically generated"/>
@@ -349,7 +348,7 @@
             <mc:AlternateContent>
               <mc:Choice Requires="wps">
                 <w:drawing>
-                  <wp:anchor distT="0" distB="0" distL="114300" distR="114300" simplePos="0" relativeHeight="251659264" behindDoc="0" locked="0" layoutInCell="1" allowOverlap="1" wp14:anchorId="46612891" wp14:editId="1DC016A5">
+                  <wp:anchor distT="0" distB="0" distL="114300" distR="114300" simplePos="0" relativeHeight="251659264" behindDoc="0" locked="0" layoutInCell="1" allowOverlap="1" wp14:anchorId="3255F418" wp14:editId="26820866">
                     <wp:simplePos x="0" y="0"/>
                     <mc:AlternateContent>
                       <mc:Choice Requires="wp14">
@@ -435,7 +434,7 @@
               </mc:Choice>
               <mc:Fallback>
                 <w:pict>
-                  <v:rect w14:anchorId="4044D667" id="Rectangle 468" o:spid="_x0000_s1026" style="position:absolute;margin-left:0;margin-top:0;width:244.8pt;height:554.4pt;z-index:251659264;visibility:visible;mso-wrap-style:square;mso-width-percent:400;mso-height-percent:700;mso-left-percent:440;mso-top-percent:25;mso-wrap-distance-left:9pt;mso-wrap-distance-top:0;mso-wrap-distance-right:9pt;mso-wrap-distance-bottom:0;mso-position-horizontal-relative:page;mso-position-vertical-relative:page;mso-width-percent:400;mso-height-percent:700;mso-left-percent:440;mso-top-percent:25;mso-width-relative:page;mso-height-relative:page;v-text-anchor:middle" o:gfxdata="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" fillcolor="white [3212]" stroked="f" strokeweight="1.25pt">
+                  <v:rect w14:anchorId="51867307" id="Rectangle 468" o:spid="_x0000_s1026" style="position:absolute;margin-left:0;margin-top:0;width:244.8pt;height:554.4pt;z-index:251659264;visibility:visible;mso-wrap-style:square;mso-width-percent:400;mso-height-percent:700;mso-left-percent:440;mso-top-percent:25;mso-wrap-distance-left:9pt;mso-wrap-distance-top:0;mso-wrap-distance-right:9pt;mso-wrap-distance-bottom:0;mso-position-horizontal-relative:page;mso-position-vertical-relative:page;mso-width-percent:400;mso-height-percent:700;mso-left-percent:440;mso-top-percent:25;mso-width-relative:page;mso-height-relative:page;v-text-anchor:middle" o:gfxdata="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" fillcolor="white [3212]" stroked="f" strokeweight="1.25pt">
                     <w10:wrap anchorx="page" anchory="page"/>
                   </v:rect>
                 </w:pict>
@@ -449,7 +448,7 @@
             <mc:AlternateContent>
               <mc:Choice Requires="wps">
                 <w:drawing>
-                  <wp:anchor distT="0" distB="0" distL="114300" distR="114300" simplePos="0" relativeHeight="251662336" behindDoc="0" locked="0" layoutInCell="1" allowOverlap="1" wp14:anchorId="6DDA813A" wp14:editId="107E3837">
+                  <wp:anchor distT="0" distB="0" distL="114300" distR="114300" simplePos="0" relativeHeight="251662336" behindDoc="0" locked="0" layoutInCell="1" allowOverlap="1" wp14:anchorId="6588F610" wp14:editId="5254A8D1">
                     <wp:simplePos x="0" y="0"/>
                     <mc:AlternateContent>
                       <mc:Choice Requires="wp14">
@@ -535,7 +534,7 @@
               </mc:Choice>
               <mc:Fallback>
                 <w:pict>
-                  <v:rect w14:anchorId="394ED0C5" id="Rectangle 469" o:spid="_x0000_s1026" style="position:absolute;margin-left:0;margin-top:0;width:226.45pt;height:9.35pt;z-index:251662336;visibility:visible;mso-wrap-style:square;mso-width-percent:370;mso-height-percent:0;mso-left-percent:455;mso-top-percent:690;mso-wrap-distance-left:9pt;mso-wrap-distance-top:0;mso-wrap-distance-right:9pt;mso-wrap-distance-bottom:0;mso-position-horizontal-relative:page;mso-position-vertical-relative:page;mso-width-percent:370;mso-height-percent:0;mso-left-percent:455;mso-top-percent:690;mso-width-relative:page;mso-height-relative:margin;v-text-anchor:middle" o:gfxdata="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" fillcolor="#6d9eeb" stroked="f" strokeweight="1pt">
+                  <v:rect w14:anchorId="08086E1F" id="Rectangle 469" o:spid="_x0000_s1026" style="position:absolute;margin-left:0;margin-top:0;width:226.45pt;height:9.35pt;z-index:251662336;visibility:visible;mso-wrap-style:square;mso-width-percent:370;mso-height-percent:0;mso-left-percent:455;mso-top-percent:690;mso-wrap-distance-left:9pt;mso-wrap-distance-top:0;mso-wrap-distance-right:9pt;mso-wrap-distance-bottom:0;mso-position-horizontal-relative:page;mso-position-vertical-relative:page;mso-width-percent:370;mso-height-percent:0;mso-left-percent:455;mso-top-percent:690;mso-width-relative:page;mso-height-relative:margin;v-text-anchor:middle" o:gfxdata="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" fillcolor="#6d9eeb" stroked="f" strokeweight="1pt">
                     <w10:wrap anchorx="page" anchory="page"/>
                   </v:rect>
                 </w:pict>
@@ -551,15 +550,15 @@
             <mc:AlternateContent>
               <mc:Choice Requires="wps">
                 <w:drawing>
-                  <wp:anchor distT="0" distB="0" distL="114300" distR="114300" simplePos="0" relativeHeight="251661312" behindDoc="0" locked="0" layoutInCell="1" allowOverlap="1" wp14:anchorId="77399125" wp14:editId="4C600880">
+                  <wp:anchor distT="0" distB="0" distL="114300" distR="114300" simplePos="0" relativeHeight="251661312" behindDoc="0" locked="0" layoutInCell="1" allowOverlap="1" wp14:anchorId="14DD2E13" wp14:editId="4FC14F8F">
                     <wp:simplePos x="0" y="0"/>
                     <wp:positionH relativeFrom="page">
-                      <wp:posOffset>3421380</wp:posOffset>
+                      <wp:posOffset>3400425</wp:posOffset>
                     </wp:positionH>
                     <wp:positionV relativeFrom="page">
-                      <wp:posOffset>3520440</wp:posOffset>
+                      <wp:posOffset>3524250</wp:posOffset>
                     </wp:positionV>
-                    <wp:extent cx="3108960" cy="2475230"/>
+                    <wp:extent cx="3128010" cy="2475230"/>
                     <wp:effectExtent l="0" t="0" r="0" b="0"/>
                     <wp:wrapSquare wrapText="bothSides"/>
                     <wp:docPr id="470" name="Text Box 470"/>
@@ -571,7 +570,7 @@
                           <wps:spPr>
                             <a:xfrm>
                               <a:off x="0" y="0"/>
-                              <a:ext cx="3108960" cy="2475230"/>
+                              <a:ext cx="3128010" cy="2475230"/>
                             </a:xfrm>
                             <a:prstGeom prst="rect">
                               <a:avLst/>
@@ -598,7 +597,6 @@
                                   <w:dataBinding w:prefixMappings="xmlns:ns0='http://schemas.openxmlformats.org/package/2006/metadata/core-properties' xmlns:ns1='http://purl.org/dc/elements/1.1/'" w:xpath="/ns0:coreProperties[1]/ns1:title[1]" w:storeItemID="{6C3C8BC8-F283-45AE-878A-BAB7291924A1}"/>
                                   <w:text/>
                                 </w:sdtPr>
-                                <w:sdtEndPr/>
                                 <w:sdtContent>
                                   <w:p>
                                     <w:pPr>
@@ -614,36 +612,13 @@
                                     </w:pPr>
                                     <w:r>
                                       <w:rPr>
-                                        <w:rFonts w:ascii="Haettenschweiler" w:eastAsiaTheme="majorEastAsia" w:hAnsi="Haettenschweiler" w:cs="Calibri"/>
-                                        <w:noProof/>
-                                        <w:color w:val="DC2417"/>
-                                        <w:sz w:val="144"/>
-                                        <w:szCs w:val="144"/>
-                                        <w:lang w:val="en-US"/>
-                                      </w:rPr>
-                                      <w:t>Team</w:t>
-                                    </w:r>
-                                    <w:r>
-                                      <w:rPr>
                                         <w:rFonts w:ascii="Haettenschweiler" w:eastAsiaTheme="majorEastAsia" w:hAnsi="Haettenschweiler" w:cs="Aharoni"/>
                                         <w:noProof/>
                                         <w:color w:val="DC2417"/>
                                         <w:sz w:val="144"/>
                                         <w:szCs w:val="144"/>
-                                        <w:lang w:val="bg-BG"/>
                                       </w:rPr>
-                                      <w:t xml:space="preserve"> </w:t>
-                                    </w:r>
-                                    <w:r>
-                                      <w:rPr>
-                                        <w:rFonts w:ascii="Haettenschweiler" w:eastAsiaTheme="majorEastAsia" w:hAnsi="Haettenschweiler" w:cs="Aharoni"/>
-                                        <w:noProof/>
-                                        <w:color w:val="DC2417"/>
-                                        <w:sz w:val="144"/>
-                                        <w:szCs w:val="144"/>
-                                        <w:lang w:val="en-US"/>
-                                      </w:rPr>
-                                      <w:t>inferno</w:t>
+                                      <w:t>Team inferno</w:t>
                                     </w:r>
                                   </w:p>
                                 </w:sdtContent>
@@ -662,7 +637,6 @@
                                   <w:dataBinding w:prefixMappings="xmlns:ns0='http://schemas.openxmlformats.org/package/2006/metadata/core-properties' xmlns:ns1='http://purl.org/dc/elements/1.1/'" w:xpath="/ns0:coreProperties[1]/ns1:subject[1]" w:storeItemID="{6C3C8BC8-F283-45AE-878A-BAB7291924A1}"/>
                                   <w:text/>
                                 </w:sdtPr>
-                                <w:sdtEndPr/>
                                 <w:sdtContent>
                                   <w:p>
                                     <w:pPr>
@@ -682,19 +656,8 @@
                                         <w:color w:val="DC2417"/>
                                         <w:sz w:val="28"/>
                                         <w:szCs w:val="28"/>
-                                        <w:lang w:val="en-US"/>
                                       </w:rPr>
-                                      <w:t>Project for</w:t>
-                                    </w:r>
-                                    <w:r>
-                                      <w:rPr>
-                                        <w:rFonts w:ascii="Bahnschrift" w:eastAsiaTheme="majorEastAsia" w:hAnsi="Bahnschrift" w:cstheme="majorBidi"/>
-                                        <w:noProof/>
-                                        <w:color w:val="DC2417"/>
-                                        <w:sz w:val="28"/>
-                                        <w:szCs w:val="28"/>
-                                      </w:rPr>
-                                      <w:t xml:space="preserve"> FireDepartment Sprint</w:t>
+                                      <w:t>Project for FireDepartment Sprint</w:t>
                                     </w:r>
                                   </w:p>
                                 </w:sdtContent>
@@ -721,11 +684,11 @@
               </mc:Choice>
               <mc:Fallback>
                 <w:pict>
-                  <v:shapetype w14:anchorId="77399125" id="_x0000_t202" coordsize="21600,21600" o:spt="202" path="m,l,21600r21600,l21600,xe">
+                  <v:shapetype w14:anchorId="14DD2E13" id="_x0000_t202" coordsize="21600,21600" o:spt="202" path="m,l,21600r21600,l21600,xe">
                     <v:stroke joinstyle="miter"/>
                     <v:path gradientshapeok="t" o:connecttype="rect"/>
                   </v:shapetype>
-                  <v:shape id="Text Box 470" o:spid="_x0000_s1028" type="#_x0000_t202" style="position:absolute;margin-left:269.4pt;margin-top:277.2pt;width:244.8pt;height:194.9pt;z-index:251661312;visibility:visible;mso-wrap-style:square;mso-width-percent:0;mso-height-percent:280;mso-wrap-distance-left:9pt;mso-wrap-distance-top:0;mso-wrap-distance-right:9pt;mso-wrap-distance-bottom:0;mso-position-horizontal:absolute;mso-position-horizontal-relative:page;mso-position-vertical:absolute;mso-position-vertical-relative:page;mso-width-percent:0;mso-height-percent:280;mso-width-relative:page;mso-height-relative:page;v-text-anchor:top" o:gfxdata="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" filled="f" stroked="f" strokeweight=".5pt">
+                  <v:shape id="Text Box 470" o:spid="_x0000_s1028" type="#_x0000_t202" style="position:absolute;margin-left:267.75pt;margin-top:277.5pt;width:246.3pt;height:194.9pt;z-index:251661312;visibility:visible;mso-wrap-style:square;mso-width-percent:0;mso-height-percent:280;mso-wrap-distance-left:9pt;mso-wrap-distance-top:0;mso-wrap-distance-right:9pt;mso-wrap-distance-bottom:0;mso-position-horizontal:absolute;mso-position-horizontal-relative:page;mso-position-vertical:absolute;mso-position-vertical-relative:page;mso-width-percent:0;mso-height-percent:280;mso-width-relative:page;mso-height-relative:page;v-text-anchor:top" o:gfxdata="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" filled="f" stroked="f" strokeweight=".5pt">
                     <v:textbox style="mso-fit-shape-to-text:t">
                       <w:txbxContent>
                         <w:sdt>
@@ -742,7 +705,6 @@
                             <w:dataBinding w:prefixMappings="xmlns:ns0='http://schemas.openxmlformats.org/package/2006/metadata/core-properties' xmlns:ns1='http://purl.org/dc/elements/1.1/'" w:xpath="/ns0:coreProperties[1]/ns1:title[1]" w:storeItemID="{6C3C8BC8-F283-45AE-878A-BAB7291924A1}"/>
                             <w:text/>
                           </w:sdtPr>
-                          <w:sdtEndPr/>
                           <w:sdtContent>
                             <w:p>
                               <w:pPr>
@@ -758,36 +720,13 @@
                               </w:pPr>
                               <w:r>
                                 <w:rPr>
-                                  <w:rFonts w:ascii="Haettenschweiler" w:eastAsiaTheme="majorEastAsia" w:hAnsi="Haettenschweiler" w:cs="Calibri"/>
-                                  <w:noProof/>
-                                  <w:color w:val="DC2417"/>
-                                  <w:sz w:val="144"/>
-                                  <w:szCs w:val="144"/>
-                                  <w:lang w:val="en-US"/>
-                                </w:rPr>
-                                <w:t>Team</w:t>
-                              </w:r>
-                              <w:r>
-                                <w:rPr>
                                   <w:rFonts w:ascii="Haettenschweiler" w:eastAsiaTheme="majorEastAsia" w:hAnsi="Haettenschweiler" w:cs="Aharoni"/>
                                   <w:noProof/>
                                   <w:color w:val="DC2417"/>
                                   <w:sz w:val="144"/>
                                   <w:szCs w:val="144"/>
-                                  <w:lang w:val="bg-BG"/>
                                 </w:rPr>
-                                <w:t xml:space="preserve"> </w:t>
-                              </w:r>
-                              <w:r>
-                                <w:rPr>
-                                  <w:rFonts w:ascii="Haettenschweiler" w:eastAsiaTheme="majorEastAsia" w:hAnsi="Haettenschweiler" w:cs="Aharoni"/>
-                                  <w:noProof/>
-                                  <w:color w:val="DC2417"/>
-                                  <w:sz w:val="144"/>
-                                  <w:szCs w:val="144"/>
-                                  <w:lang w:val="en-US"/>
-                                </w:rPr>
-                                <w:t>inferno</w:t>
+                                <w:t>Team inferno</w:t>
                               </w:r>
                             </w:p>
                           </w:sdtContent>
@@ -806,7 +745,6 @@
                             <w:dataBinding w:prefixMappings="xmlns:ns0='http://schemas.openxmlformats.org/package/2006/metadata/core-properties' xmlns:ns1='http://purl.org/dc/elements/1.1/'" w:xpath="/ns0:coreProperties[1]/ns1:subject[1]" w:storeItemID="{6C3C8BC8-F283-45AE-878A-BAB7291924A1}"/>
                             <w:text/>
                           </w:sdtPr>
-                          <w:sdtEndPr/>
                           <w:sdtContent>
                             <w:p>
                               <w:pPr>
@@ -826,19 +764,8 @@
                                   <w:color w:val="DC2417"/>
                                   <w:sz w:val="28"/>
                                   <w:szCs w:val="28"/>
-                                  <w:lang w:val="en-US"/>
                                 </w:rPr>
-                                <w:t>Project for</w:t>
-                              </w:r>
-                              <w:r>
-                                <w:rPr>
-                                  <w:rFonts w:ascii="Bahnschrift" w:eastAsiaTheme="majorEastAsia" w:hAnsi="Bahnschrift" w:cstheme="majorBidi"/>
-                                  <w:noProof/>
-                                  <w:color w:val="DC2417"/>
-                                  <w:sz w:val="28"/>
-                                  <w:szCs w:val="28"/>
-                                </w:rPr>
-                                <w:t xml:space="preserve"> FireDepartment Sprint</w:t>
+                                <w:t>Project for FireDepartment Sprint</w:t>
                               </w:r>
                             </w:p>
                           </w:sdtContent>
@@ -851,10 +778,1655 @@
               </mc:Fallback>
             </mc:AlternateContent>
           </w:r>
+          <w:r>
+            <w:br w:type="page"/>
+          </w:r>
         </w:p>
       </w:sdtContent>
     </w:sdt>
-    <w:p/>
+    <w:sdt>
+      <w:sdtPr>
+        <w:rPr>
+          <w:rFonts w:asciiTheme="minorHAnsi" w:eastAsiaTheme="minorHAnsi" w:hAnsiTheme="minorHAnsi" w:cstheme="minorBidi"/>
+          <w:color w:val="auto"/>
+          <w:sz w:val="22"/>
+          <w:szCs w:val="22"/>
+          <w:lang w:val="en-GB"/>
+        </w:rPr>
+        <w:id w:val="-192921314"/>
+        <w:docPartObj>
+          <w:docPartGallery w:val="Table of Contents"/>
+          <w:docPartUnique/>
+        </w:docPartObj>
+      </w:sdtPr>
+      <w:sdtEndPr>
+        <w:rPr>
+          <w:rFonts w:ascii="Bahnschrift" w:hAnsi="Bahnschrift"/>
+          <w:b/>
+          <w:bCs/>
+          <w:noProof/>
+          <w:sz w:val="28"/>
+          <w:szCs w:val="28"/>
+        </w:rPr>
+      </w:sdtEndPr>
+      <w:sdtContent>
+        <w:p>
+          <w:pPr>
+            <w:pStyle w:val="TOCHeading"/>
+            <w:jc w:val="center"/>
+            <w:rPr>
+              <w:rFonts w:ascii="Haettenschweiler" w:hAnsi="Haettenschweiler"/>
+              <w:caps/>
+              <w:color w:val="DC2417"/>
+              <w:sz w:val="48"/>
+              <w:szCs w:val="48"/>
+            </w:rPr>
+          </w:pPr>
+          <w:r>
+            <w:rPr>
+              <w:rFonts w:ascii="Haettenschweiler" w:hAnsi="Haettenschweiler"/>
+              <w:caps/>
+              <w:color w:val="DC2417"/>
+              <w:sz w:val="48"/>
+              <w:szCs w:val="48"/>
+            </w:rPr>
+            <w:t>Contents</w:t>
+          </w:r>
+        </w:p>
+        <w:p>
+          <w:pPr>
+            <w:rPr>
+              <w:lang w:val="en-US"/>
+            </w:rPr>
+          </w:pPr>
+        </w:p>
+        <w:p>
+          <w:pPr>
+            <w:pStyle w:val="TOC2"/>
+            <w:tabs>
+              <w:tab w:val="left" w:pos="660"/>
+              <w:tab w:val="right" w:leader="dot" w:pos="9396"/>
+            </w:tabs>
+            <w:rPr>
+              <w:rFonts w:ascii="Bahnschrift" w:eastAsiaTheme="minorEastAsia" w:hAnsi="Bahnschrift"/>
+              <w:noProof/>
+              <w:sz w:val="28"/>
+              <w:szCs w:val="28"/>
+              <w:lang w:val="en-US"/>
+            </w:rPr>
+          </w:pPr>
+          <w:r>
+            <w:rPr>
+              <w:rFonts w:ascii="Bahnschrift" w:hAnsi="Bahnschrift"/>
+              <w:sz w:val="28"/>
+              <w:szCs w:val="28"/>
+            </w:rPr>
+            <w:fldChar w:fldCharType="begin"/>
+          </w:r>
+          <w:r>
+            <w:rPr>
+              <w:rFonts w:ascii="Bahnschrift" w:hAnsi="Bahnschrift"/>
+              <w:sz w:val="28"/>
+              <w:szCs w:val="28"/>
+            </w:rPr>
+            <w:instrText xml:space="preserve"> TOC \o "1-3" \h \z \u </w:instrText>
+          </w:r>
+          <w:r>
+            <w:rPr>
+              <w:rFonts w:ascii="Bahnschrift" w:hAnsi="Bahnschrift"/>
+              <w:sz w:val="28"/>
+              <w:szCs w:val="28"/>
+            </w:rPr>
+            <w:fldChar w:fldCharType="separate"/>
+          </w:r>
+          <w:hyperlink w:anchor="_Toc70327087" w:history="1">
+            <w:r>
+              <w:rPr>
+                <w:rStyle w:val="Hyperlink"/>
+                <w:rFonts w:ascii="Bahnschrift" w:hAnsi="Bahnschrift"/>
+                <w:noProof/>
+                <w:sz w:val="28"/>
+                <w:szCs w:val="28"/>
+                <w:lang w:val="en-US"/>
+              </w:rPr>
+              <w:t>1.</w:t>
+            </w:r>
+            <w:r>
+              <w:rPr>
+                <w:rFonts w:ascii="Bahnschrift" w:eastAsiaTheme="minorEastAsia" w:hAnsi="Bahnschrift"/>
+                <w:noProof/>
+                <w:sz w:val="28"/>
+                <w:szCs w:val="28"/>
+                <w:lang w:val="en-US"/>
+              </w:rPr>
+              <w:tab/>
+            </w:r>
+            <w:r>
+              <w:rPr>
+                <w:rStyle w:val="Hyperlink"/>
+                <w:rFonts w:ascii="Bahnschrift" w:hAnsi="Bahnschrift"/>
+                <w:noProof/>
+                <w:sz w:val="28"/>
+                <w:szCs w:val="28"/>
+                <w:lang w:val="en-US"/>
+              </w:rPr>
+              <w:t>Topic</w:t>
+            </w:r>
+            <w:r>
+              <w:rPr>
+                <w:rFonts w:ascii="Bahnschrift" w:hAnsi="Bahnschrift"/>
+                <w:noProof/>
+                <w:webHidden/>
+                <w:sz w:val="28"/>
+                <w:szCs w:val="28"/>
+              </w:rPr>
+              <w:tab/>
+            </w:r>
+            <w:r>
+              <w:rPr>
+                <w:rFonts w:ascii="Bahnschrift" w:hAnsi="Bahnschrift"/>
+                <w:noProof/>
+                <w:webHidden/>
+                <w:sz w:val="28"/>
+                <w:szCs w:val="28"/>
+              </w:rPr>
+              <w:fldChar w:fldCharType="begin"/>
+            </w:r>
+            <w:r>
+              <w:rPr>
+                <w:rFonts w:ascii="Bahnschrift" w:hAnsi="Bahnschrift"/>
+                <w:noProof/>
+                <w:webHidden/>
+                <w:sz w:val="28"/>
+                <w:szCs w:val="28"/>
+              </w:rPr>
+              <w:instrText xml:space="preserve"> PAGEREF _Toc70327087 \h </w:instrText>
+            </w:r>
+            <w:r>
+              <w:rPr>
+                <w:rFonts w:ascii="Bahnschrift" w:hAnsi="Bahnschrift"/>
+                <w:noProof/>
+                <w:webHidden/>
+                <w:sz w:val="28"/>
+                <w:szCs w:val="28"/>
+              </w:rPr>
+            </w:r>
+            <w:r>
+              <w:rPr>
+                <w:rFonts w:ascii="Bahnschrift" w:hAnsi="Bahnschrift"/>
+                <w:noProof/>
+                <w:webHidden/>
+                <w:sz w:val="28"/>
+                <w:szCs w:val="28"/>
+              </w:rPr>
+              <w:fldChar w:fldCharType="separate"/>
+            </w:r>
+            <w:r>
+              <w:rPr>
+                <w:rFonts w:ascii="Bahnschrift" w:hAnsi="Bahnschrift"/>
+                <w:noProof/>
+                <w:webHidden/>
+                <w:sz w:val="28"/>
+                <w:szCs w:val="28"/>
+              </w:rPr>
+              <w:t>2</w:t>
+            </w:r>
+            <w:r>
+              <w:rPr>
+                <w:rFonts w:ascii="Bahnschrift" w:hAnsi="Bahnschrift"/>
+                <w:noProof/>
+                <w:webHidden/>
+                <w:sz w:val="28"/>
+                <w:szCs w:val="28"/>
+              </w:rPr>
+              <w:fldChar w:fldCharType="end"/>
+            </w:r>
+          </w:hyperlink>
+        </w:p>
+        <w:p>
+          <w:pPr>
+            <w:pStyle w:val="TOC2"/>
+            <w:tabs>
+              <w:tab w:val="left" w:pos="660"/>
+              <w:tab w:val="right" w:leader="dot" w:pos="9396"/>
+            </w:tabs>
+            <w:rPr>
+              <w:rFonts w:ascii="Bahnschrift" w:eastAsiaTheme="minorEastAsia" w:hAnsi="Bahnschrift"/>
+              <w:noProof/>
+              <w:sz w:val="28"/>
+              <w:szCs w:val="28"/>
+              <w:lang w:val="en-US"/>
+            </w:rPr>
+          </w:pPr>
+          <w:hyperlink w:anchor="_Toc70327088" w:history="1">
+            <w:r>
+              <w:rPr>
+                <w:rStyle w:val="Hyperlink"/>
+                <w:rFonts w:ascii="Bahnschrift" w:hAnsi="Bahnschrift"/>
+                <w:noProof/>
+                <w:sz w:val="28"/>
+                <w:szCs w:val="28"/>
+                <w:lang w:val="bg-BG"/>
+              </w:rPr>
+              <w:t>2.</w:t>
+            </w:r>
+            <w:r>
+              <w:rPr>
+                <w:rFonts w:ascii="Bahnschrift" w:eastAsiaTheme="minorEastAsia" w:hAnsi="Bahnschrift"/>
+                <w:noProof/>
+                <w:sz w:val="28"/>
+                <w:szCs w:val="28"/>
+                <w:lang w:val="en-US"/>
+              </w:rPr>
+              <w:tab/>
+            </w:r>
+            <w:r>
+              <w:rPr>
+                <w:rStyle w:val="Hyperlink"/>
+                <w:rFonts w:ascii="Bahnschrift" w:hAnsi="Bahnschrift"/>
+                <w:noProof/>
+                <w:sz w:val="28"/>
+                <w:szCs w:val="28"/>
+                <w:lang w:val="en-US"/>
+              </w:rPr>
+              <w:t>Team</w:t>
+            </w:r>
+            <w:r>
+              <w:rPr>
+                <w:rFonts w:ascii="Bahnschrift" w:hAnsi="Bahnschrift"/>
+                <w:noProof/>
+                <w:webHidden/>
+                <w:sz w:val="28"/>
+                <w:szCs w:val="28"/>
+              </w:rPr>
+              <w:tab/>
+            </w:r>
+            <w:r>
+              <w:rPr>
+                <w:rFonts w:ascii="Bahnschrift" w:hAnsi="Bahnschrift"/>
+                <w:noProof/>
+                <w:webHidden/>
+                <w:sz w:val="28"/>
+                <w:szCs w:val="28"/>
+              </w:rPr>
+              <w:fldChar w:fldCharType="begin"/>
+            </w:r>
+            <w:r>
+              <w:rPr>
+                <w:rFonts w:ascii="Bahnschrift" w:hAnsi="Bahnschrift"/>
+                <w:noProof/>
+                <w:webHidden/>
+                <w:sz w:val="28"/>
+                <w:szCs w:val="28"/>
+              </w:rPr>
+              <w:instrText xml:space="preserve"> PAGEREF _Toc70327088 \h </w:instrText>
+            </w:r>
+            <w:r>
+              <w:rPr>
+                <w:rFonts w:ascii="Bahnschrift" w:hAnsi="Bahnschrift"/>
+                <w:noProof/>
+                <w:webHidden/>
+                <w:sz w:val="28"/>
+                <w:szCs w:val="28"/>
+              </w:rPr>
+            </w:r>
+            <w:r>
+              <w:rPr>
+                <w:rFonts w:ascii="Bahnschrift" w:hAnsi="Bahnschrift"/>
+                <w:noProof/>
+                <w:webHidden/>
+                <w:sz w:val="28"/>
+                <w:szCs w:val="28"/>
+              </w:rPr>
+              <w:fldChar w:fldCharType="separate"/>
+            </w:r>
+            <w:r>
+              <w:rPr>
+                <w:rFonts w:ascii="Bahnschrift" w:hAnsi="Bahnschrift"/>
+                <w:noProof/>
+                <w:webHidden/>
+                <w:sz w:val="28"/>
+                <w:szCs w:val="28"/>
+              </w:rPr>
+              <w:t>2</w:t>
+            </w:r>
+            <w:r>
+              <w:rPr>
+                <w:rFonts w:ascii="Bahnschrift" w:hAnsi="Bahnschrift"/>
+                <w:noProof/>
+                <w:webHidden/>
+                <w:sz w:val="28"/>
+                <w:szCs w:val="28"/>
+              </w:rPr>
+              <w:fldChar w:fldCharType="end"/>
+            </w:r>
+          </w:hyperlink>
+        </w:p>
+        <w:p>
+          <w:pPr>
+            <w:pStyle w:val="TOC2"/>
+            <w:tabs>
+              <w:tab w:val="right" w:leader="dot" w:pos="9396"/>
+            </w:tabs>
+            <w:ind w:left="720"/>
+            <w:rPr>
+              <w:rFonts w:ascii="Bahnschrift" w:eastAsiaTheme="minorEastAsia" w:hAnsi="Bahnschrift"/>
+              <w:noProof/>
+              <w:sz w:val="28"/>
+              <w:szCs w:val="28"/>
+              <w:lang w:val="en-US"/>
+            </w:rPr>
+          </w:pPr>
+          <w:hyperlink w:anchor="_Toc70327089" w:history="1">
+            <w:r>
+              <w:rPr>
+                <w:rStyle w:val="Hyperlink"/>
+                <w:rFonts w:ascii="Bahnschrift" w:hAnsi="Bahnschrift"/>
+                <w:bCs/>
+                <w:i/>
+                <w:iCs/>
+                <w:noProof/>
+                <w:sz w:val="28"/>
+                <w:szCs w:val="28"/>
+              </w:rPr>
+              <w:t>2.1 Scrum Trainer</w:t>
+            </w:r>
+            <w:r>
+              <w:rPr>
+                <w:rFonts w:ascii="Bahnschrift" w:hAnsi="Bahnschrift"/>
+                <w:noProof/>
+                <w:webHidden/>
+                <w:sz w:val="28"/>
+                <w:szCs w:val="28"/>
+              </w:rPr>
+              <w:tab/>
+            </w:r>
+            <w:r>
+              <w:rPr>
+                <w:rFonts w:ascii="Bahnschrift" w:hAnsi="Bahnschrift"/>
+                <w:noProof/>
+                <w:webHidden/>
+                <w:sz w:val="28"/>
+                <w:szCs w:val="28"/>
+              </w:rPr>
+              <w:fldChar w:fldCharType="begin"/>
+            </w:r>
+            <w:r>
+              <w:rPr>
+                <w:rFonts w:ascii="Bahnschrift" w:hAnsi="Bahnschrift"/>
+                <w:noProof/>
+                <w:webHidden/>
+                <w:sz w:val="28"/>
+                <w:szCs w:val="28"/>
+              </w:rPr>
+              <w:instrText xml:space="preserve"> PAGEREF _Toc70327089 \h </w:instrText>
+            </w:r>
+            <w:r>
+              <w:rPr>
+                <w:rFonts w:ascii="Bahnschrift" w:hAnsi="Bahnschrift"/>
+                <w:noProof/>
+                <w:webHidden/>
+                <w:sz w:val="28"/>
+                <w:szCs w:val="28"/>
+              </w:rPr>
+            </w:r>
+            <w:r>
+              <w:rPr>
+                <w:rFonts w:ascii="Bahnschrift" w:hAnsi="Bahnschrift"/>
+                <w:noProof/>
+                <w:webHidden/>
+                <w:sz w:val="28"/>
+                <w:szCs w:val="28"/>
+              </w:rPr>
+              <w:fldChar w:fldCharType="separate"/>
+            </w:r>
+            <w:r>
+              <w:rPr>
+                <w:rFonts w:ascii="Bahnschrift" w:hAnsi="Bahnschrift"/>
+                <w:noProof/>
+                <w:webHidden/>
+                <w:sz w:val="28"/>
+                <w:szCs w:val="28"/>
+              </w:rPr>
+              <w:t>2</w:t>
+            </w:r>
+            <w:r>
+              <w:rPr>
+                <w:rFonts w:ascii="Bahnschrift" w:hAnsi="Bahnschrift"/>
+                <w:noProof/>
+                <w:webHidden/>
+                <w:sz w:val="28"/>
+                <w:szCs w:val="28"/>
+              </w:rPr>
+              <w:fldChar w:fldCharType="end"/>
+            </w:r>
+          </w:hyperlink>
+        </w:p>
+        <w:p>
+          <w:pPr>
+            <w:pStyle w:val="TOC2"/>
+            <w:tabs>
+              <w:tab w:val="right" w:leader="dot" w:pos="9396"/>
+            </w:tabs>
+            <w:ind w:left="720"/>
+            <w:rPr>
+              <w:rFonts w:ascii="Bahnschrift" w:eastAsiaTheme="minorEastAsia" w:hAnsi="Bahnschrift"/>
+              <w:noProof/>
+              <w:sz w:val="28"/>
+              <w:szCs w:val="28"/>
+              <w:lang w:val="en-US"/>
+            </w:rPr>
+          </w:pPr>
+          <w:hyperlink w:anchor="_Toc70327090" w:history="1">
+            <w:r>
+              <w:rPr>
+                <w:rStyle w:val="Hyperlink"/>
+                <w:rFonts w:ascii="Bahnschrift" w:hAnsi="Bahnschrift"/>
+                <w:bCs/>
+                <w:i/>
+                <w:iCs/>
+                <w:noProof/>
+                <w:sz w:val="28"/>
+                <w:szCs w:val="28"/>
+              </w:rPr>
+              <w:t>2.2 Front-end Developer</w:t>
+            </w:r>
+            <w:r>
+              <w:rPr>
+                <w:rFonts w:ascii="Bahnschrift" w:hAnsi="Bahnschrift"/>
+                <w:noProof/>
+                <w:webHidden/>
+                <w:sz w:val="28"/>
+                <w:szCs w:val="28"/>
+              </w:rPr>
+              <w:tab/>
+            </w:r>
+            <w:r>
+              <w:rPr>
+                <w:rFonts w:ascii="Bahnschrift" w:hAnsi="Bahnschrift"/>
+                <w:noProof/>
+                <w:webHidden/>
+                <w:sz w:val="28"/>
+                <w:szCs w:val="28"/>
+              </w:rPr>
+              <w:fldChar w:fldCharType="begin"/>
+            </w:r>
+            <w:r>
+              <w:rPr>
+                <w:rFonts w:ascii="Bahnschrift" w:hAnsi="Bahnschrift"/>
+                <w:noProof/>
+                <w:webHidden/>
+                <w:sz w:val="28"/>
+                <w:szCs w:val="28"/>
+              </w:rPr>
+              <w:instrText xml:space="preserve"> PAGEREF _Toc70327090 \h </w:instrText>
+            </w:r>
+            <w:r>
+              <w:rPr>
+                <w:rFonts w:ascii="Bahnschrift" w:hAnsi="Bahnschrift"/>
+                <w:noProof/>
+                <w:webHidden/>
+                <w:sz w:val="28"/>
+                <w:szCs w:val="28"/>
+              </w:rPr>
+            </w:r>
+            <w:r>
+              <w:rPr>
+                <w:rFonts w:ascii="Bahnschrift" w:hAnsi="Bahnschrift"/>
+                <w:noProof/>
+                <w:webHidden/>
+                <w:sz w:val="28"/>
+                <w:szCs w:val="28"/>
+              </w:rPr>
+              <w:fldChar w:fldCharType="separate"/>
+            </w:r>
+            <w:r>
+              <w:rPr>
+                <w:rFonts w:ascii="Bahnschrift" w:hAnsi="Bahnschrift"/>
+                <w:noProof/>
+                <w:webHidden/>
+                <w:sz w:val="28"/>
+                <w:szCs w:val="28"/>
+              </w:rPr>
+              <w:t>2</w:t>
+            </w:r>
+            <w:r>
+              <w:rPr>
+                <w:rFonts w:ascii="Bahnschrift" w:hAnsi="Bahnschrift"/>
+                <w:noProof/>
+                <w:webHidden/>
+                <w:sz w:val="28"/>
+                <w:szCs w:val="28"/>
+              </w:rPr>
+              <w:fldChar w:fldCharType="end"/>
+            </w:r>
+          </w:hyperlink>
+        </w:p>
+        <w:p>
+          <w:pPr>
+            <w:pStyle w:val="TOC2"/>
+            <w:tabs>
+              <w:tab w:val="right" w:leader="dot" w:pos="9396"/>
+            </w:tabs>
+            <w:ind w:left="720"/>
+            <w:rPr>
+              <w:rFonts w:ascii="Bahnschrift" w:eastAsiaTheme="minorEastAsia" w:hAnsi="Bahnschrift"/>
+              <w:noProof/>
+              <w:sz w:val="28"/>
+              <w:szCs w:val="28"/>
+              <w:lang w:val="en-US"/>
+            </w:rPr>
+          </w:pPr>
+          <w:hyperlink w:anchor="_Toc70327091" w:history="1">
+            <w:r>
+              <w:rPr>
+                <w:rStyle w:val="Hyperlink"/>
+                <w:rFonts w:ascii="Bahnschrift" w:hAnsi="Bahnschrift"/>
+                <w:bCs/>
+                <w:i/>
+                <w:iCs/>
+                <w:noProof/>
+                <w:sz w:val="28"/>
+                <w:szCs w:val="28"/>
+                <w:lang w:val="bg-BG"/>
+              </w:rPr>
+              <w:t xml:space="preserve">2.3 </w:t>
+            </w:r>
+            <w:r>
+              <w:rPr>
+                <w:rStyle w:val="Hyperlink"/>
+                <w:rFonts w:ascii="Bahnschrift" w:hAnsi="Bahnschrift"/>
+                <w:bCs/>
+                <w:i/>
+                <w:iCs/>
+                <w:noProof/>
+                <w:sz w:val="28"/>
+                <w:szCs w:val="28"/>
+              </w:rPr>
+              <w:t>Back</w:t>
+            </w:r>
+            <w:r>
+              <w:rPr>
+                <w:rStyle w:val="Hyperlink"/>
+                <w:rFonts w:ascii="Bahnschrift" w:hAnsi="Bahnschrift"/>
+                <w:bCs/>
+                <w:i/>
+                <w:iCs/>
+                <w:noProof/>
+                <w:sz w:val="28"/>
+                <w:szCs w:val="28"/>
+                <w:lang w:val="bg-BG"/>
+              </w:rPr>
+              <w:t>-</w:t>
+            </w:r>
+            <w:r>
+              <w:rPr>
+                <w:rStyle w:val="Hyperlink"/>
+                <w:rFonts w:ascii="Bahnschrift" w:hAnsi="Bahnschrift"/>
+                <w:bCs/>
+                <w:i/>
+                <w:iCs/>
+                <w:noProof/>
+                <w:sz w:val="28"/>
+                <w:szCs w:val="28"/>
+              </w:rPr>
+              <w:t>end</w:t>
+            </w:r>
+            <w:r>
+              <w:rPr>
+                <w:rStyle w:val="Hyperlink"/>
+                <w:rFonts w:ascii="Bahnschrift" w:hAnsi="Bahnschrift"/>
+                <w:bCs/>
+                <w:i/>
+                <w:iCs/>
+                <w:noProof/>
+                <w:sz w:val="28"/>
+                <w:szCs w:val="28"/>
+                <w:lang w:val="bg-BG"/>
+              </w:rPr>
+              <w:t xml:space="preserve"> </w:t>
+            </w:r>
+            <w:r>
+              <w:rPr>
+                <w:rStyle w:val="Hyperlink"/>
+                <w:rFonts w:ascii="Bahnschrift" w:hAnsi="Bahnschrift"/>
+                <w:bCs/>
+                <w:i/>
+                <w:iCs/>
+                <w:noProof/>
+                <w:sz w:val="28"/>
+                <w:szCs w:val="28"/>
+              </w:rPr>
+              <w:t>Developer</w:t>
+            </w:r>
+            <w:r>
+              <w:rPr>
+                <w:rFonts w:ascii="Bahnschrift" w:hAnsi="Bahnschrift"/>
+                <w:noProof/>
+                <w:webHidden/>
+                <w:sz w:val="28"/>
+                <w:szCs w:val="28"/>
+              </w:rPr>
+              <w:tab/>
+            </w:r>
+            <w:r>
+              <w:rPr>
+                <w:rFonts w:ascii="Bahnschrift" w:hAnsi="Bahnschrift"/>
+                <w:noProof/>
+                <w:webHidden/>
+                <w:sz w:val="28"/>
+                <w:szCs w:val="28"/>
+              </w:rPr>
+              <w:fldChar w:fldCharType="begin"/>
+            </w:r>
+            <w:r>
+              <w:rPr>
+                <w:rFonts w:ascii="Bahnschrift" w:hAnsi="Bahnschrift"/>
+                <w:noProof/>
+                <w:webHidden/>
+                <w:sz w:val="28"/>
+                <w:szCs w:val="28"/>
+              </w:rPr>
+              <w:instrText xml:space="preserve"> PAGEREF _Toc70327091 \h </w:instrText>
+            </w:r>
+            <w:r>
+              <w:rPr>
+                <w:rFonts w:ascii="Bahnschrift" w:hAnsi="Bahnschrift"/>
+                <w:noProof/>
+                <w:webHidden/>
+                <w:sz w:val="28"/>
+                <w:szCs w:val="28"/>
+              </w:rPr>
+            </w:r>
+            <w:r>
+              <w:rPr>
+                <w:rFonts w:ascii="Bahnschrift" w:hAnsi="Bahnschrift"/>
+                <w:noProof/>
+                <w:webHidden/>
+                <w:sz w:val="28"/>
+                <w:szCs w:val="28"/>
+              </w:rPr>
+              <w:fldChar w:fldCharType="separate"/>
+            </w:r>
+            <w:r>
+              <w:rPr>
+                <w:rFonts w:ascii="Bahnschrift" w:hAnsi="Bahnschrift"/>
+                <w:noProof/>
+                <w:webHidden/>
+                <w:sz w:val="28"/>
+                <w:szCs w:val="28"/>
+              </w:rPr>
+              <w:t>2</w:t>
+            </w:r>
+            <w:r>
+              <w:rPr>
+                <w:rFonts w:ascii="Bahnschrift" w:hAnsi="Bahnschrift"/>
+                <w:noProof/>
+                <w:webHidden/>
+                <w:sz w:val="28"/>
+                <w:szCs w:val="28"/>
+              </w:rPr>
+              <w:fldChar w:fldCharType="end"/>
+            </w:r>
+          </w:hyperlink>
+        </w:p>
+        <w:p>
+          <w:pPr>
+            <w:pStyle w:val="TOC2"/>
+            <w:tabs>
+              <w:tab w:val="right" w:leader="dot" w:pos="9396"/>
+            </w:tabs>
+            <w:ind w:left="720"/>
+            <w:rPr>
+              <w:rFonts w:ascii="Bahnschrift" w:eastAsiaTheme="minorEastAsia" w:hAnsi="Bahnschrift"/>
+              <w:noProof/>
+              <w:sz w:val="28"/>
+              <w:szCs w:val="28"/>
+              <w:lang w:val="en-US"/>
+            </w:rPr>
+          </w:pPr>
+          <w:hyperlink w:anchor="_Toc70327092" w:history="1">
+            <w:r>
+              <w:rPr>
+                <w:rStyle w:val="Hyperlink"/>
+                <w:rFonts w:ascii="Bahnschrift" w:hAnsi="Bahnschrift"/>
+                <w:bCs/>
+                <w:i/>
+                <w:iCs/>
+                <w:noProof/>
+                <w:sz w:val="28"/>
+                <w:szCs w:val="28"/>
+                <w:lang w:val="bg-BG"/>
+              </w:rPr>
+              <w:t xml:space="preserve">2.4 </w:t>
+            </w:r>
+            <w:r>
+              <w:rPr>
+                <w:rStyle w:val="Hyperlink"/>
+                <w:rFonts w:ascii="Bahnschrift" w:hAnsi="Bahnschrift"/>
+                <w:bCs/>
+                <w:i/>
+                <w:iCs/>
+                <w:noProof/>
+                <w:sz w:val="28"/>
+                <w:szCs w:val="28"/>
+              </w:rPr>
+              <w:t>Designer</w:t>
+            </w:r>
+            <w:r>
+              <w:rPr>
+                <w:rFonts w:ascii="Bahnschrift" w:hAnsi="Bahnschrift"/>
+                <w:noProof/>
+                <w:webHidden/>
+                <w:sz w:val="28"/>
+                <w:szCs w:val="28"/>
+              </w:rPr>
+              <w:tab/>
+            </w:r>
+            <w:r>
+              <w:rPr>
+                <w:rFonts w:ascii="Bahnschrift" w:hAnsi="Bahnschrift"/>
+                <w:noProof/>
+                <w:webHidden/>
+                <w:sz w:val="28"/>
+                <w:szCs w:val="28"/>
+              </w:rPr>
+              <w:fldChar w:fldCharType="begin"/>
+            </w:r>
+            <w:r>
+              <w:rPr>
+                <w:rFonts w:ascii="Bahnschrift" w:hAnsi="Bahnschrift"/>
+                <w:noProof/>
+                <w:webHidden/>
+                <w:sz w:val="28"/>
+                <w:szCs w:val="28"/>
+              </w:rPr>
+              <w:instrText xml:space="preserve"> PAGEREF _Toc70327092 \h </w:instrText>
+            </w:r>
+            <w:r>
+              <w:rPr>
+                <w:rFonts w:ascii="Bahnschrift" w:hAnsi="Bahnschrift"/>
+                <w:noProof/>
+                <w:webHidden/>
+                <w:sz w:val="28"/>
+                <w:szCs w:val="28"/>
+              </w:rPr>
+            </w:r>
+            <w:r>
+              <w:rPr>
+                <w:rFonts w:ascii="Bahnschrift" w:hAnsi="Bahnschrift"/>
+                <w:noProof/>
+                <w:webHidden/>
+                <w:sz w:val="28"/>
+                <w:szCs w:val="28"/>
+              </w:rPr>
+              <w:fldChar w:fldCharType="separate"/>
+            </w:r>
+            <w:r>
+              <w:rPr>
+                <w:rFonts w:ascii="Bahnschrift" w:hAnsi="Bahnschrift"/>
+                <w:noProof/>
+                <w:webHidden/>
+                <w:sz w:val="28"/>
+                <w:szCs w:val="28"/>
+              </w:rPr>
+              <w:t>2</w:t>
+            </w:r>
+            <w:r>
+              <w:rPr>
+                <w:rFonts w:ascii="Bahnschrift" w:hAnsi="Bahnschrift"/>
+                <w:noProof/>
+                <w:webHidden/>
+                <w:sz w:val="28"/>
+                <w:szCs w:val="28"/>
+              </w:rPr>
+              <w:fldChar w:fldCharType="end"/>
+            </w:r>
+          </w:hyperlink>
+        </w:p>
+        <w:p>
+          <w:pPr>
+            <w:pStyle w:val="TOC2"/>
+            <w:tabs>
+              <w:tab w:val="left" w:pos="660"/>
+              <w:tab w:val="right" w:leader="dot" w:pos="9396"/>
+            </w:tabs>
+            <w:rPr>
+              <w:rFonts w:ascii="Bahnschrift" w:eastAsiaTheme="minorEastAsia" w:hAnsi="Bahnschrift"/>
+              <w:noProof/>
+              <w:sz w:val="28"/>
+              <w:szCs w:val="28"/>
+              <w:lang w:val="en-US"/>
+            </w:rPr>
+          </w:pPr>
+          <w:hyperlink w:anchor="_Toc70327093" w:history="1">
+            <w:r>
+              <w:rPr>
+                <w:rStyle w:val="Hyperlink"/>
+                <w:rFonts w:ascii="Bahnschrift" w:hAnsi="Bahnschrift"/>
+                <w:noProof/>
+                <w:sz w:val="28"/>
+                <w:szCs w:val="28"/>
+                <w:lang w:val="bg-BG"/>
+              </w:rPr>
+              <w:t>3.</w:t>
+            </w:r>
+            <w:r>
+              <w:rPr>
+                <w:rFonts w:ascii="Bahnschrift" w:eastAsiaTheme="minorEastAsia" w:hAnsi="Bahnschrift"/>
+                <w:noProof/>
+                <w:sz w:val="28"/>
+                <w:szCs w:val="28"/>
+                <w:lang w:val="en-US"/>
+              </w:rPr>
+              <w:tab/>
+            </w:r>
+            <w:r>
+              <w:rPr>
+                <w:rStyle w:val="Hyperlink"/>
+                <w:rFonts w:ascii="Bahnschrift" w:hAnsi="Bahnschrift"/>
+                <w:noProof/>
+                <w:sz w:val="28"/>
+                <w:szCs w:val="28"/>
+                <w:lang w:val="en-US"/>
+              </w:rPr>
+              <w:t>Goal</w:t>
+            </w:r>
+            <w:r>
+              <w:rPr>
+                <w:rFonts w:ascii="Bahnschrift" w:hAnsi="Bahnschrift"/>
+                <w:noProof/>
+                <w:webHidden/>
+                <w:sz w:val="28"/>
+                <w:szCs w:val="28"/>
+              </w:rPr>
+              <w:tab/>
+            </w:r>
+            <w:r>
+              <w:rPr>
+                <w:rFonts w:ascii="Bahnschrift" w:hAnsi="Bahnschrift"/>
+                <w:noProof/>
+                <w:webHidden/>
+                <w:sz w:val="28"/>
+                <w:szCs w:val="28"/>
+              </w:rPr>
+              <w:fldChar w:fldCharType="begin"/>
+            </w:r>
+            <w:r>
+              <w:rPr>
+                <w:rFonts w:ascii="Bahnschrift" w:hAnsi="Bahnschrift"/>
+                <w:noProof/>
+                <w:webHidden/>
+                <w:sz w:val="28"/>
+                <w:szCs w:val="28"/>
+              </w:rPr>
+              <w:instrText xml:space="preserve"> PAGEREF _Toc70327093 \h </w:instrText>
+            </w:r>
+            <w:r>
+              <w:rPr>
+                <w:rFonts w:ascii="Bahnschrift" w:hAnsi="Bahnschrift"/>
+                <w:noProof/>
+                <w:webHidden/>
+                <w:sz w:val="28"/>
+                <w:szCs w:val="28"/>
+              </w:rPr>
+            </w:r>
+            <w:r>
+              <w:rPr>
+                <w:rFonts w:ascii="Bahnschrift" w:hAnsi="Bahnschrift"/>
+                <w:noProof/>
+                <w:webHidden/>
+                <w:sz w:val="28"/>
+                <w:szCs w:val="28"/>
+              </w:rPr>
+              <w:fldChar w:fldCharType="separate"/>
+            </w:r>
+            <w:r>
+              <w:rPr>
+                <w:rFonts w:ascii="Bahnschrift" w:hAnsi="Bahnschrift"/>
+                <w:noProof/>
+                <w:webHidden/>
+                <w:sz w:val="28"/>
+                <w:szCs w:val="28"/>
+              </w:rPr>
+              <w:t>3</w:t>
+            </w:r>
+            <w:r>
+              <w:rPr>
+                <w:rFonts w:ascii="Bahnschrift" w:hAnsi="Bahnschrift"/>
+                <w:noProof/>
+                <w:webHidden/>
+                <w:sz w:val="28"/>
+                <w:szCs w:val="28"/>
+              </w:rPr>
+              <w:fldChar w:fldCharType="end"/>
+            </w:r>
+          </w:hyperlink>
+        </w:p>
+        <w:p>
+          <w:pPr>
+            <w:pStyle w:val="TOC2"/>
+            <w:tabs>
+              <w:tab w:val="left" w:pos="660"/>
+              <w:tab w:val="right" w:leader="dot" w:pos="9396"/>
+            </w:tabs>
+            <w:rPr>
+              <w:rFonts w:ascii="Bahnschrift" w:eastAsiaTheme="minorEastAsia" w:hAnsi="Bahnschrift"/>
+              <w:noProof/>
+              <w:sz w:val="28"/>
+              <w:szCs w:val="28"/>
+              <w:lang w:val="en-US"/>
+            </w:rPr>
+          </w:pPr>
+          <w:hyperlink w:anchor="_Toc70327094" w:history="1">
+            <w:r>
+              <w:rPr>
+                <w:rStyle w:val="Hyperlink"/>
+                <w:rFonts w:ascii="Bahnschrift" w:hAnsi="Bahnschrift"/>
+                <w:noProof/>
+                <w:sz w:val="28"/>
+                <w:szCs w:val="28"/>
+                <w:lang w:val="bg-BG"/>
+              </w:rPr>
+              <w:t>4.</w:t>
+            </w:r>
+            <w:r>
+              <w:rPr>
+                <w:rFonts w:ascii="Bahnschrift" w:eastAsiaTheme="minorEastAsia" w:hAnsi="Bahnschrift"/>
+                <w:noProof/>
+                <w:sz w:val="28"/>
+                <w:szCs w:val="28"/>
+                <w:lang w:val="en-US"/>
+              </w:rPr>
+              <w:tab/>
+            </w:r>
+            <w:r>
+              <w:rPr>
+                <w:rStyle w:val="Hyperlink"/>
+                <w:rFonts w:ascii="Bahnschrift" w:hAnsi="Bahnschrift"/>
+                <w:noProof/>
+                <w:sz w:val="28"/>
+                <w:szCs w:val="28"/>
+                <w:lang w:val="en-US"/>
+              </w:rPr>
+              <w:t>Stages of Development</w:t>
+            </w:r>
+            <w:r>
+              <w:rPr>
+                <w:rFonts w:ascii="Bahnschrift" w:hAnsi="Bahnschrift"/>
+                <w:noProof/>
+                <w:webHidden/>
+                <w:sz w:val="28"/>
+                <w:szCs w:val="28"/>
+              </w:rPr>
+              <w:tab/>
+            </w:r>
+            <w:r>
+              <w:rPr>
+                <w:rFonts w:ascii="Bahnschrift" w:hAnsi="Bahnschrift"/>
+                <w:noProof/>
+                <w:webHidden/>
+                <w:sz w:val="28"/>
+                <w:szCs w:val="28"/>
+              </w:rPr>
+              <w:fldChar w:fldCharType="begin"/>
+            </w:r>
+            <w:r>
+              <w:rPr>
+                <w:rFonts w:ascii="Bahnschrift" w:hAnsi="Bahnschrift"/>
+                <w:noProof/>
+                <w:webHidden/>
+                <w:sz w:val="28"/>
+                <w:szCs w:val="28"/>
+              </w:rPr>
+              <w:instrText xml:space="preserve"> PAGEREF _Toc70327094 \h </w:instrText>
+            </w:r>
+            <w:r>
+              <w:rPr>
+                <w:rFonts w:ascii="Bahnschrift" w:hAnsi="Bahnschrift"/>
+                <w:noProof/>
+                <w:webHidden/>
+                <w:sz w:val="28"/>
+                <w:szCs w:val="28"/>
+              </w:rPr>
+            </w:r>
+            <w:r>
+              <w:rPr>
+                <w:rFonts w:ascii="Bahnschrift" w:hAnsi="Bahnschrift"/>
+                <w:noProof/>
+                <w:webHidden/>
+                <w:sz w:val="28"/>
+                <w:szCs w:val="28"/>
+              </w:rPr>
+              <w:fldChar w:fldCharType="separate"/>
+            </w:r>
+            <w:r>
+              <w:rPr>
+                <w:rFonts w:ascii="Bahnschrift" w:hAnsi="Bahnschrift"/>
+                <w:noProof/>
+                <w:webHidden/>
+                <w:sz w:val="28"/>
+                <w:szCs w:val="28"/>
+              </w:rPr>
+              <w:t>3</w:t>
+            </w:r>
+            <w:r>
+              <w:rPr>
+                <w:rFonts w:ascii="Bahnschrift" w:hAnsi="Bahnschrift"/>
+                <w:noProof/>
+                <w:webHidden/>
+                <w:sz w:val="28"/>
+                <w:szCs w:val="28"/>
+              </w:rPr>
+              <w:fldChar w:fldCharType="end"/>
+            </w:r>
+          </w:hyperlink>
+        </w:p>
+        <w:p>
+          <w:pPr>
+            <w:pStyle w:val="TOC2"/>
+            <w:tabs>
+              <w:tab w:val="right" w:leader="dot" w:pos="9396"/>
+            </w:tabs>
+            <w:ind w:left="720"/>
+            <w:rPr>
+              <w:rFonts w:ascii="Bahnschrift" w:eastAsiaTheme="minorEastAsia" w:hAnsi="Bahnschrift"/>
+              <w:noProof/>
+              <w:sz w:val="28"/>
+              <w:szCs w:val="28"/>
+              <w:lang w:val="en-US"/>
+            </w:rPr>
+          </w:pPr>
+          <w:hyperlink w:anchor="_Toc70327095" w:history="1">
+            <w:r>
+              <w:rPr>
+                <w:rStyle w:val="Hyperlink"/>
+                <w:rFonts w:ascii="Bahnschrift" w:hAnsi="Bahnschrift"/>
+                <w:bCs/>
+                <w:i/>
+                <w:iCs/>
+                <w:noProof/>
+                <w:sz w:val="28"/>
+                <w:szCs w:val="28"/>
+                <w:lang w:val="bg-BG"/>
+              </w:rPr>
+              <w:t xml:space="preserve">4.1. </w:t>
+            </w:r>
+            <w:r>
+              <w:rPr>
+                <w:rStyle w:val="Hyperlink"/>
+                <w:rFonts w:ascii="Bahnschrift" w:hAnsi="Bahnschrift"/>
+                <w:bCs/>
+                <w:i/>
+                <w:iCs/>
+                <w:noProof/>
+                <w:sz w:val="28"/>
+                <w:szCs w:val="28"/>
+                <w:lang w:val="en-US"/>
+              </w:rPr>
+              <w:t>Stage 1</w:t>
+            </w:r>
+            <w:r>
+              <w:rPr>
+                <w:rFonts w:ascii="Bahnschrift" w:hAnsi="Bahnschrift"/>
+                <w:noProof/>
+                <w:webHidden/>
+                <w:sz w:val="28"/>
+                <w:szCs w:val="28"/>
+              </w:rPr>
+              <w:tab/>
+            </w:r>
+            <w:r>
+              <w:rPr>
+                <w:rFonts w:ascii="Bahnschrift" w:hAnsi="Bahnschrift"/>
+                <w:noProof/>
+                <w:webHidden/>
+                <w:sz w:val="28"/>
+                <w:szCs w:val="28"/>
+              </w:rPr>
+              <w:fldChar w:fldCharType="begin"/>
+            </w:r>
+            <w:r>
+              <w:rPr>
+                <w:rFonts w:ascii="Bahnschrift" w:hAnsi="Bahnschrift"/>
+                <w:noProof/>
+                <w:webHidden/>
+                <w:sz w:val="28"/>
+                <w:szCs w:val="28"/>
+              </w:rPr>
+              <w:instrText xml:space="preserve"> PAGEREF _Toc70327095 \h </w:instrText>
+            </w:r>
+            <w:r>
+              <w:rPr>
+                <w:rFonts w:ascii="Bahnschrift" w:hAnsi="Bahnschrift"/>
+                <w:noProof/>
+                <w:webHidden/>
+                <w:sz w:val="28"/>
+                <w:szCs w:val="28"/>
+              </w:rPr>
+            </w:r>
+            <w:r>
+              <w:rPr>
+                <w:rFonts w:ascii="Bahnschrift" w:hAnsi="Bahnschrift"/>
+                <w:noProof/>
+                <w:webHidden/>
+                <w:sz w:val="28"/>
+                <w:szCs w:val="28"/>
+              </w:rPr>
+              <w:fldChar w:fldCharType="separate"/>
+            </w:r>
+            <w:r>
+              <w:rPr>
+                <w:rFonts w:ascii="Bahnschrift" w:hAnsi="Bahnschrift"/>
+                <w:noProof/>
+                <w:webHidden/>
+                <w:sz w:val="28"/>
+                <w:szCs w:val="28"/>
+              </w:rPr>
+              <w:t>3</w:t>
+            </w:r>
+            <w:r>
+              <w:rPr>
+                <w:rFonts w:ascii="Bahnschrift" w:hAnsi="Bahnschrift"/>
+                <w:noProof/>
+                <w:webHidden/>
+                <w:sz w:val="28"/>
+                <w:szCs w:val="28"/>
+              </w:rPr>
+              <w:fldChar w:fldCharType="end"/>
+            </w:r>
+          </w:hyperlink>
+        </w:p>
+        <w:p>
+          <w:pPr>
+            <w:pStyle w:val="TOC2"/>
+            <w:tabs>
+              <w:tab w:val="right" w:leader="dot" w:pos="9396"/>
+            </w:tabs>
+            <w:ind w:left="720"/>
+            <w:rPr>
+              <w:rFonts w:ascii="Bahnschrift" w:eastAsiaTheme="minorEastAsia" w:hAnsi="Bahnschrift"/>
+              <w:noProof/>
+              <w:sz w:val="28"/>
+              <w:szCs w:val="28"/>
+              <w:lang w:val="en-US"/>
+            </w:rPr>
+          </w:pPr>
+          <w:hyperlink w:anchor="_Toc70327096" w:history="1">
+            <w:r>
+              <w:rPr>
+                <w:rStyle w:val="Hyperlink"/>
+                <w:rFonts w:ascii="Bahnschrift" w:hAnsi="Bahnschrift"/>
+                <w:bCs/>
+                <w:i/>
+                <w:iCs/>
+                <w:noProof/>
+                <w:sz w:val="28"/>
+                <w:szCs w:val="28"/>
+                <w:lang w:val="bg-BG"/>
+              </w:rPr>
+              <w:t xml:space="preserve">4.2. </w:t>
+            </w:r>
+            <w:r>
+              <w:rPr>
+                <w:rStyle w:val="Hyperlink"/>
+                <w:rFonts w:ascii="Bahnschrift" w:hAnsi="Bahnschrift"/>
+                <w:bCs/>
+                <w:i/>
+                <w:iCs/>
+                <w:noProof/>
+                <w:sz w:val="28"/>
+                <w:szCs w:val="28"/>
+                <w:lang w:val="en-US"/>
+              </w:rPr>
+              <w:t>Stage 2</w:t>
+            </w:r>
+            <w:r>
+              <w:rPr>
+                <w:rFonts w:ascii="Bahnschrift" w:hAnsi="Bahnschrift"/>
+                <w:noProof/>
+                <w:webHidden/>
+                <w:sz w:val="28"/>
+                <w:szCs w:val="28"/>
+              </w:rPr>
+              <w:tab/>
+            </w:r>
+            <w:r>
+              <w:rPr>
+                <w:rFonts w:ascii="Bahnschrift" w:hAnsi="Bahnschrift"/>
+                <w:noProof/>
+                <w:webHidden/>
+                <w:sz w:val="28"/>
+                <w:szCs w:val="28"/>
+              </w:rPr>
+              <w:fldChar w:fldCharType="begin"/>
+            </w:r>
+            <w:r>
+              <w:rPr>
+                <w:rFonts w:ascii="Bahnschrift" w:hAnsi="Bahnschrift"/>
+                <w:noProof/>
+                <w:webHidden/>
+                <w:sz w:val="28"/>
+                <w:szCs w:val="28"/>
+              </w:rPr>
+              <w:instrText xml:space="preserve"> PAGEREF _Toc70327096 \h </w:instrText>
+            </w:r>
+            <w:r>
+              <w:rPr>
+                <w:rFonts w:ascii="Bahnschrift" w:hAnsi="Bahnschrift"/>
+                <w:noProof/>
+                <w:webHidden/>
+                <w:sz w:val="28"/>
+                <w:szCs w:val="28"/>
+              </w:rPr>
+            </w:r>
+            <w:r>
+              <w:rPr>
+                <w:rFonts w:ascii="Bahnschrift" w:hAnsi="Bahnschrift"/>
+                <w:noProof/>
+                <w:webHidden/>
+                <w:sz w:val="28"/>
+                <w:szCs w:val="28"/>
+              </w:rPr>
+              <w:fldChar w:fldCharType="separate"/>
+            </w:r>
+            <w:r>
+              <w:rPr>
+                <w:rFonts w:ascii="Bahnschrift" w:hAnsi="Bahnschrift"/>
+                <w:noProof/>
+                <w:webHidden/>
+                <w:sz w:val="28"/>
+                <w:szCs w:val="28"/>
+              </w:rPr>
+              <w:t>3</w:t>
+            </w:r>
+            <w:r>
+              <w:rPr>
+                <w:rFonts w:ascii="Bahnschrift" w:hAnsi="Bahnschrift"/>
+                <w:noProof/>
+                <w:webHidden/>
+                <w:sz w:val="28"/>
+                <w:szCs w:val="28"/>
+              </w:rPr>
+              <w:fldChar w:fldCharType="end"/>
+            </w:r>
+          </w:hyperlink>
+        </w:p>
+        <w:p>
+          <w:pPr>
+            <w:pStyle w:val="TOC2"/>
+            <w:tabs>
+              <w:tab w:val="right" w:leader="dot" w:pos="9396"/>
+            </w:tabs>
+            <w:ind w:left="720"/>
+            <w:rPr>
+              <w:rFonts w:ascii="Bahnschrift" w:eastAsiaTheme="minorEastAsia" w:hAnsi="Bahnschrift"/>
+              <w:noProof/>
+              <w:sz w:val="28"/>
+              <w:szCs w:val="28"/>
+              <w:lang w:val="en-US"/>
+            </w:rPr>
+          </w:pPr>
+          <w:hyperlink w:anchor="_Toc70327097" w:history="1">
+            <w:r>
+              <w:rPr>
+                <w:rStyle w:val="Hyperlink"/>
+                <w:rFonts w:ascii="Bahnschrift" w:hAnsi="Bahnschrift"/>
+                <w:bCs/>
+                <w:i/>
+                <w:iCs/>
+                <w:noProof/>
+                <w:sz w:val="28"/>
+                <w:szCs w:val="28"/>
+                <w:lang w:val="bg-BG"/>
+              </w:rPr>
+              <w:t xml:space="preserve">4.3 </w:t>
+            </w:r>
+            <w:r>
+              <w:rPr>
+                <w:rStyle w:val="Hyperlink"/>
+                <w:rFonts w:ascii="Bahnschrift" w:hAnsi="Bahnschrift"/>
+                <w:bCs/>
+                <w:i/>
+                <w:iCs/>
+                <w:noProof/>
+                <w:sz w:val="28"/>
+                <w:szCs w:val="28"/>
+                <w:lang w:val="en-US"/>
+              </w:rPr>
+              <w:t>Stage 3</w:t>
+            </w:r>
+            <w:r>
+              <w:rPr>
+                <w:rFonts w:ascii="Bahnschrift" w:hAnsi="Bahnschrift"/>
+                <w:noProof/>
+                <w:webHidden/>
+                <w:sz w:val="28"/>
+                <w:szCs w:val="28"/>
+              </w:rPr>
+              <w:tab/>
+            </w:r>
+            <w:r>
+              <w:rPr>
+                <w:rFonts w:ascii="Bahnschrift" w:hAnsi="Bahnschrift"/>
+                <w:noProof/>
+                <w:webHidden/>
+                <w:sz w:val="28"/>
+                <w:szCs w:val="28"/>
+              </w:rPr>
+              <w:fldChar w:fldCharType="begin"/>
+            </w:r>
+            <w:r>
+              <w:rPr>
+                <w:rFonts w:ascii="Bahnschrift" w:hAnsi="Bahnschrift"/>
+                <w:noProof/>
+                <w:webHidden/>
+                <w:sz w:val="28"/>
+                <w:szCs w:val="28"/>
+              </w:rPr>
+              <w:instrText xml:space="preserve"> PAGEREF _Toc70327097 \h </w:instrText>
+            </w:r>
+            <w:r>
+              <w:rPr>
+                <w:rFonts w:ascii="Bahnschrift" w:hAnsi="Bahnschrift"/>
+                <w:noProof/>
+                <w:webHidden/>
+                <w:sz w:val="28"/>
+                <w:szCs w:val="28"/>
+              </w:rPr>
+            </w:r>
+            <w:r>
+              <w:rPr>
+                <w:rFonts w:ascii="Bahnschrift" w:hAnsi="Bahnschrift"/>
+                <w:noProof/>
+                <w:webHidden/>
+                <w:sz w:val="28"/>
+                <w:szCs w:val="28"/>
+              </w:rPr>
+              <w:fldChar w:fldCharType="separate"/>
+            </w:r>
+            <w:r>
+              <w:rPr>
+                <w:rFonts w:ascii="Bahnschrift" w:hAnsi="Bahnschrift"/>
+                <w:noProof/>
+                <w:webHidden/>
+                <w:sz w:val="28"/>
+                <w:szCs w:val="28"/>
+              </w:rPr>
+              <w:t>3</w:t>
+            </w:r>
+            <w:r>
+              <w:rPr>
+                <w:rFonts w:ascii="Bahnschrift" w:hAnsi="Bahnschrift"/>
+                <w:noProof/>
+                <w:webHidden/>
+                <w:sz w:val="28"/>
+                <w:szCs w:val="28"/>
+              </w:rPr>
+              <w:fldChar w:fldCharType="end"/>
+            </w:r>
+          </w:hyperlink>
+        </w:p>
+        <w:p>
+          <w:pPr>
+            <w:pStyle w:val="TOC2"/>
+            <w:tabs>
+              <w:tab w:val="left" w:pos="660"/>
+              <w:tab w:val="right" w:leader="dot" w:pos="9396"/>
+            </w:tabs>
+            <w:rPr>
+              <w:rFonts w:ascii="Bahnschrift" w:eastAsiaTheme="minorEastAsia" w:hAnsi="Bahnschrift"/>
+              <w:noProof/>
+              <w:sz w:val="28"/>
+              <w:szCs w:val="28"/>
+              <w:lang w:val="en-US"/>
+            </w:rPr>
+          </w:pPr>
+          <w:hyperlink w:anchor="_Toc70327098" w:history="1">
+            <w:r>
+              <w:rPr>
+                <w:rStyle w:val="Hyperlink"/>
+                <w:rFonts w:ascii="Bahnschrift" w:hAnsi="Bahnschrift"/>
+                <w:noProof/>
+                <w:sz w:val="28"/>
+                <w:szCs w:val="28"/>
+                <w:lang w:val="bg-BG"/>
+              </w:rPr>
+              <w:t>5.</w:t>
+            </w:r>
+            <w:r>
+              <w:rPr>
+                <w:rFonts w:ascii="Bahnschrift" w:eastAsiaTheme="minorEastAsia" w:hAnsi="Bahnschrift"/>
+                <w:noProof/>
+                <w:sz w:val="28"/>
+                <w:szCs w:val="28"/>
+                <w:lang w:val="en-US"/>
+              </w:rPr>
+              <w:tab/>
+            </w:r>
+            <w:r>
+              <w:rPr>
+                <w:rStyle w:val="Hyperlink"/>
+                <w:rFonts w:ascii="Bahnschrift" w:hAnsi="Bahnschrift"/>
+                <w:noProof/>
+                <w:sz w:val="28"/>
+                <w:szCs w:val="28"/>
+                <w:lang w:val="en-US"/>
+              </w:rPr>
+              <w:t>Difficulties</w:t>
+            </w:r>
+            <w:r>
+              <w:rPr>
+                <w:rFonts w:ascii="Bahnschrift" w:hAnsi="Bahnschrift"/>
+                <w:noProof/>
+                <w:webHidden/>
+                <w:sz w:val="28"/>
+                <w:szCs w:val="28"/>
+              </w:rPr>
+              <w:tab/>
+            </w:r>
+            <w:r>
+              <w:rPr>
+                <w:rFonts w:ascii="Bahnschrift" w:hAnsi="Bahnschrift"/>
+                <w:noProof/>
+                <w:webHidden/>
+                <w:sz w:val="28"/>
+                <w:szCs w:val="28"/>
+              </w:rPr>
+              <w:fldChar w:fldCharType="begin"/>
+            </w:r>
+            <w:r>
+              <w:rPr>
+                <w:rFonts w:ascii="Bahnschrift" w:hAnsi="Bahnschrift"/>
+                <w:noProof/>
+                <w:webHidden/>
+                <w:sz w:val="28"/>
+                <w:szCs w:val="28"/>
+              </w:rPr>
+              <w:instrText xml:space="preserve"> PAGEREF _Toc70327098 \h </w:instrText>
+            </w:r>
+            <w:r>
+              <w:rPr>
+                <w:rFonts w:ascii="Bahnschrift" w:hAnsi="Bahnschrift"/>
+                <w:noProof/>
+                <w:webHidden/>
+                <w:sz w:val="28"/>
+                <w:szCs w:val="28"/>
+              </w:rPr>
+            </w:r>
+            <w:r>
+              <w:rPr>
+                <w:rFonts w:ascii="Bahnschrift" w:hAnsi="Bahnschrift"/>
+                <w:noProof/>
+                <w:webHidden/>
+                <w:sz w:val="28"/>
+                <w:szCs w:val="28"/>
+              </w:rPr>
+              <w:fldChar w:fldCharType="separate"/>
+            </w:r>
+            <w:r>
+              <w:rPr>
+                <w:rFonts w:ascii="Bahnschrift" w:hAnsi="Bahnschrift"/>
+                <w:noProof/>
+                <w:webHidden/>
+                <w:sz w:val="28"/>
+                <w:szCs w:val="28"/>
+              </w:rPr>
+              <w:t>4</w:t>
+            </w:r>
+            <w:r>
+              <w:rPr>
+                <w:rFonts w:ascii="Bahnschrift" w:hAnsi="Bahnschrift"/>
+                <w:noProof/>
+                <w:webHidden/>
+                <w:sz w:val="28"/>
+                <w:szCs w:val="28"/>
+              </w:rPr>
+              <w:fldChar w:fldCharType="end"/>
+            </w:r>
+          </w:hyperlink>
+        </w:p>
+        <w:p>
+          <w:pPr>
+            <w:pStyle w:val="TOC2"/>
+            <w:tabs>
+              <w:tab w:val="left" w:pos="660"/>
+              <w:tab w:val="right" w:leader="dot" w:pos="9396"/>
+            </w:tabs>
+            <w:rPr>
+              <w:rFonts w:ascii="Bahnschrift" w:eastAsiaTheme="minorEastAsia" w:hAnsi="Bahnschrift"/>
+              <w:noProof/>
+              <w:sz w:val="28"/>
+              <w:szCs w:val="28"/>
+              <w:lang w:val="en-US"/>
+            </w:rPr>
+          </w:pPr>
+          <w:hyperlink w:anchor="_Toc70327099" w:history="1">
+            <w:r>
+              <w:rPr>
+                <w:rStyle w:val="Hyperlink"/>
+                <w:rFonts w:ascii="Bahnschrift" w:hAnsi="Bahnschrift"/>
+                <w:noProof/>
+                <w:sz w:val="28"/>
+                <w:szCs w:val="28"/>
+                <w:lang w:val="bg-BG"/>
+              </w:rPr>
+              <w:t>6.</w:t>
+            </w:r>
+            <w:r>
+              <w:rPr>
+                <w:rFonts w:ascii="Bahnschrift" w:eastAsiaTheme="minorEastAsia" w:hAnsi="Bahnschrift"/>
+                <w:noProof/>
+                <w:sz w:val="28"/>
+                <w:szCs w:val="28"/>
+                <w:lang w:val="en-US"/>
+              </w:rPr>
+              <w:tab/>
+            </w:r>
+            <w:r>
+              <w:rPr>
+                <w:rStyle w:val="Hyperlink"/>
+                <w:rFonts w:ascii="Bahnschrift" w:hAnsi="Bahnschrift"/>
+                <w:noProof/>
+                <w:sz w:val="28"/>
+                <w:szCs w:val="28"/>
+                <w:lang w:val="en-US"/>
+              </w:rPr>
+              <w:t>What we used</w:t>
+            </w:r>
+            <w:r>
+              <w:rPr>
+                <w:rFonts w:ascii="Bahnschrift" w:hAnsi="Bahnschrift"/>
+                <w:noProof/>
+                <w:webHidden/>
+                <w:sz w:val="28"/>
+                <w:szCs w:val="28"/>
+              </w:rPr>
+              <w:tab/>
+            </w:r>
+            <w:r>
+              <w:rPr>
+                <w:rFonts w:ascii="Bahnschrift" w:hAnsi="Bahnschrift"/>
+                <w:noProof/>
+                <w:webHidden/>
+                <w:sz w:val="28"/>
+                <w:szCs w:val="28"/>
+              </w:rPr>
+              <w:fldChar w:fldCharType="begin"/>
+            </w:r>
+            <w:r>
+              <w:rPr>
+                <w:rFonts w:ascii="Bahnschrift" w:hAnsi="Bahnschrift"/>
+                <w:noProof/>
+                <w:webHidden/>
+                <w:sz w:val="28"/>
+                <w:szCs w:val="28"/>
+              </w:rPr>
+              <w:instrText xml:space="preserve"> PAGEREF _Toc70327099 \h </w:instrText>
+            </w:r>
+            <w:r>
+              <w:rPr>
+                <w:rFonts w:ascii="Bahnschrift" w:hAnsi="Bahnschrift"/>
+                <w:noProof/>
+                <w:webHidden/>
+                <w:sz w:val="28"/>
+                <w:szCs w:val="28"/>
+              </w:rPr>
+            </w:r>
+            <w:r>
+              <w:rPr>
+                <w:rFonts w:ascii="Bahnschrift" w:hAnsi="Bahnschrift"/>
+                <w:noProof/>
+                <w:webHidden/>
+                <w:sz w:val="28"/>
+                <w:szCs w:val="28"/>
+              </w:rPr>
+              <w:fldChar w:fldCharType="separate"/>
+            </w:r>
+            <w:r>
+              <w:rPr>
+                <w:rFonts w:ascii="Bahnschrift" w:hAnsi="Bahnschrift"/>
+                <w:noProof/>
+                <w:webHidden/>
+                <w:sz w:val="28"/>
+                <w:szCs w:val="28"/>
+              </w:rPr>
+              <w:t>4</w:t>
+            </w:r>
+            <w:r>
+              <w:rPr>
+                <w:rFonts w:ascii="Bahnschrift" w:hAnsi="Bahnschrift"/>
+                <w:noProof/>
+                <w:webHidden/>
+                <w:sz w:val="28"/>
+                <w:szCs w:val="28"/>
+              </w:rPr>
+              <w:fldChar w:fldCharType="end"/>
+            </w:r>
+          </w:hyperlink>
+        </w:p>
+        <w:p>
+          <w:pPr>
+            <w:rPr>
+              <w:rFonts w:ascii="Bahnschrift" w:hAnsi="Bahnschrift"/>
+              <w:sz w:val="28"/>
+              <w:szCs w:val="28"/>
+            </w:rPr>
+          </w:pPr>
+          <w:r>
+            <w:rPr>
+              <w:rFonts w:ascii="Bahnschrift" w:hAnsi="Bahnschrift"/>
+              <w:b/>
+              <w:bCs/>
+              <w:noProof/>
+              <w:sz w:val="28"/>
+              <w:szCs w:val="28"/>
+            </w:rPr>
+            <w:fldChar w:fldCharType="end"/>
+          </w:r>
+        </w:p>
+      </w:sdtContent>
+    </w:sdt>
     <w:sectPr>
       <w:pgSz w:w="12240" w:h="15840"/>
       <w:pgMar w:top="1417" w:right="1417" w:bottom="1417" w:left="1417" w:header="708" w:footer="708" w:gutter="0"/>

</xml_diff>

<commit_message>
Add topic and team
</commit_message>
<xml_diff>
--- a/inferno_documents/inferno_documentation.docx
+++ b/inferno_documents/inferno_documentation.docx
@@ -10,6 +10,7 @@
           <w:docPartUnique/>
         </w:docPartObj>
       </w:sdtPr>
+      <w:sdtEndPr/>
       <w:sdtContent>
         <w:p>
           <w:r>
@@ -306,7 +307,7 @@
                                         <pic:cNvPicPr/>
                                       </pic:nvPicPr>
                                       <pic:blipFill>
-                                        <a:blip r:embed="rId6">
+                                        <a:blip r:embed="rId7">
                                           <a:extLst>
                                             <a:ext uri="{28A0092B-C50C-407E-A947-70E740481C1C}">
                                               <a14:useLocalDpi xmlns:a14="http://schemas.microsoft.com/office/drawing/2010/main" val="0"/>
@@ -597,6 +598,7 @@
                                   <w:dataBinding w:prefixMappings="xmlns:ns0='http://schemas.openxmlformats.org/package/2006/metadata/core-properties' xmlns:ns1='http://purl.org/dc/elements/1.1/'" w:xpath="/ns0:coreProperties[1]/ns1:title[1]" w:storeItemID="{6C3C8BC8-F283-45AE-878A-BAB7291924A1}"/>
                                   <w:text/>
                                 </w:sdtPr>
+                                <w:sdtEndPr/>
                                 <w:sdtContent>
                                   <w:p>
                                     <w:pPr>
@@ -637,6 +639,7 @@
                                   <w:dataBinding w:prefixMappings="xmlns:ns0='http://schemas.openxmlformats.org/package/2006/metadata/core-properties' xmlns:ns1='http://purl.org/dc/elements/1.1/'" w:xpath="/ns0:coreProperties[1]/ns1:subject[1]" w:storeItemID="{6C3C8BC8-F283-45AE-878A-BAB7291924A1}"/>
                                   <w:text/>
                                 </w:sdtPr>
+                                <w:sdtEndPr/>
                                 <w:sdtContent>
                                   <w:p>
                                     <w:pPr>
@@ -2409,6 +2412,9 @@
           <w:pPr>
             <w:rPr>
               <w:rFonts w:ascii="Bahnschrift" w:hAnsi="Bahnschrift"/>
+              <w:b/>
+              <w:bCs/>
+              <w:noProof/>
               <w:sz w:val="28"/>
               <w:szCs w:val="28"/>
             </w:rPr>
@@ -2427,6 +2433,1194 @@
         </w:p>
       </w:sdtContent>
     </w:sdt>
+    <w:p>
+      <w:pPr>
+        <w:rPr>
+          <w:rFonts w:ascii="Bahnschrift" w:hAnsi="Bahnschrift"/>
+          <w:sz w:val="28"/>
+          <w:szCs w:val="28"/>
+          <w:lang w:val="en-US"/>
+        </w:rPr>
+      </w:pPr>
+    </w:p>
+    <w:p>
+      <w:pPr>
+        <w:rPr>
+          <w:rFonts w:ascii="Bahnschrift" w:hAnsi="Bahnschrift"/>
+          <w:sz w:val="28"/>
+          <w:szCs w:val="28"/>
+          <w:lang w:val="en-US"/>
+        </w:rPr>
+      </w:pPr>
+    </w:p>
+    <w:p>
+      <w:pPr>
+        <w:rPr>
+          <w:rFonts w:ascii="Bahnschrift" w:hAnsi="Bahnschrift"/>
+          <w:sz w:val="28"/>
+          <w:szCs w:val="28"/>
+          <w:lang w:val="en-US"/>
+        </w:rPr>
+      </w:pPr>
+    </w:p>
+    <w:p>
+      <w:pPr>
+        <w:rPr>
+          <w:rFonts w:ascii="Bahnschrift" w:hAnsi="Bahnschrift"/>
+          <w:sz w:val="28"/>
+          <w:szCs w:val="28"/>
+          <w:lang w:val="en-US"/>
+        </w:rPr>
+      </w:pPr>
+    </w:p>
+    <w:p>
+      <w:pPr>
+        <w:rPr>
+          <w:rFonts w:ascii="Bahnschrift" w:hAnsi="Bahnschrift"/>
+          <w:sz w:val="28"/>
+          <w:szCs w:val="28"/>
+          <w:lang w:val="en-US"/>
+        </w:rPr>
+      </w:pPr>
+    </w:p>
+    <w:p>
+      <w:pPr>
+        <w:rPr>
+          <w:rFonts w:ascii="Bahnschrift" w:hAnsi="Bahnschrift"/>
+          <w:sz w:val="28"/>
+          <w:szCs w:val="28"/>
+          <w:lang w:val="en-US"/>
+        </w:rPr>
+      </w:pPr>
+    </w:p>
+    <w:p>
+      <w:pPr>
+        <w:rPr>
+          <w:rFonts w:ascii="Bahnschrift" w:hAnsi="Bahnschrift"/>
+          <w:sz w:val="28"/>
+          <w:szCs w:val="28"/>
+          <w:lang w:val="en-US"/>
+        </w:rPr>
+      </w:pPr>
+    </w:p>
+    <w:p>
+      <w:pPr>
+        <w:rPr>
+          <w:rFonts w:ascii="Bahnschrift" w:hAnsi="Bahnschrift"/>
+          <w:sz w:val="28"/>
+          <w:szCs w:val="28"/>
+          <w:lang w:val="en-US"/>
+        </w:rPr>
+      </w:pPr>
+    </w:p>
+    <w:p>
+      <w:pPr>
+        <w:rPr>
+          <w:rFonts w:ascii="Bahnschrift" w:hAnsi="Bahnschrift"/>
+          <w:sz w:val="28"/>
+          <w:szCs w:val="28"/>
+          <w:lang w:val="en-US"/>
+        </w:rPr>
+      </w:pPr>
+    </w:p>
+    <w:p>
+      <w:pPr>
+        <w:rPr>
+          <w:rFonts w:ascii="Bahnschrift" w:hAnsi="Bahnschrift"/>
+          <w:sz w:val="28"/>
+          <w:szCs w:val="28"/>
+          <w:lang w:val="en-US"/>
+        </w:rPr>
+      </w:pPr>
+    </w:p>
+    <w:p>
+      <w:pPr>
+        <w:pStyle w:val="Heading2"/>
+        <w:numPr>
+          <w:ilvl w:val="0"/>
+          <w:numId w:val="1"/>
+        </w:numPr>
+        <w:rPr>
+          <w:lang w:val="en-US"/>
+        </w:rPr>
+      </w:pPr>
+      <w:bookmarkStart w:id="0" w:name="_Toc70327087"/>
+      <w:r>
+        <w:rPr>
+          <w:lang w:val="en-US"/>
+        </w:rPr>
+        <w:lastRenderedPageBreak/>
+        <w:t>Topic</w:t>
+      </w:r>
+      <w:bookmarkEnd w:id="0"/>
+    </w:p>
+    <w:p>
+      <w:pPr>
+        <w:rPr>
+          <w:lang w:val="en-US"/>
+        </w:rPr>
+      </w:pPr>
+    </w:p>
+    <w:p>
+      <w:pPr>
+        <w:ind w:left="360" w:firstLine="720"/>
+        <w:rPr>
+          <w:rFonts w:ascii="Bahnschrift" w:hAnsi="Bahnschrift"/>
+          <w:sz w:val="24"/>
+          <w:szCs w:val="24"/>
+          <w:lang w:val="en-US"/>
+        </w:rPr>
+      </w:pPr>
+      <w:r>
+        <w:rPr>
+          <w:rFonts w:ascii="Bahnschrift" w:hAnsi="Bahnschrift"/>
+          <w:sz w:val="24"/>
+          <w:szCs w:val="24"/>
+          <w:lang w:val="en-US"/>
+        </w:rPr>
+        <w:t>The topic of this project was to create</w:t>
+      </w:r>
+      <w:r>
+        <w:rPr>
+          <w:rFonts w:ascii="Bahnschrift" w:hAnsi="Bahnschrift"/>
+          <w:sz w:val="24"/>
+          <w:szCs w:val="24"/>
+          <w:lang w:val="en-US"/>
+        </w:rPr>
+        <w:t xml:space="preserve"> a fire safety website that informs </w:t>
+      </w:r>
+      <w:r>
+        <w:rPr>
+          <w:rFonts w:ascii="Bahnschrift" w:hAnsi="Bahnschrift"/>
+          <w:sz w:val="24"/>
+          <w:szCs w:val="24"/>
+          <w:lang w:val="en-US"/>
+        </w:rPr>
+        <w:t xml:space="preserve">locals about the </w:t>
+      </w:r>
+      <w:r>
+        <w:rPr>
+          <w:rFonts w:ascii="Bahnschrift" w:hAnsi="Bahnschrift"/>
+          <w:sz w:val="24"/>
+          <w:szCs w:val="24"/>
+          <w:lang w:val="en-US"/>
+        </w:rPr>
+        <w:t>employees, fire trucks, types of fire extinguishers</w:t>
+      </w:r>
+      <w:r>
+        <w:rPr>
+          <w:rFonts w:ascii="Bahnschrift" w:hAnsi="Bahnschrift"/>
+          <w:sz w:val="24"/>
+          <w:szCs w:val="24"/>
+          <w:lang w:val="en-US"/>
+        </w:rPr>
+        <w:t xml:space="preserve"> in a fire station,</w:t>
+      </w:r>
+      <w:r>
+        <w:rPr>
+          <w:rFonts w:ascii="Bahnschrift" w:hAnsi="Bahnschrift"/>
+          <w:sz w:val="24"/>
+          <w:szCs w:val="24"/>
+          <w:lang w:val="en-US"/>
+        </w:rPr>
+        <w:t xml:space="preserve"> and enables </w:t>
+      </w:r>
+      <w:r>
+        <w:rPr>
+          <w:rFonts w:ascii="Bahnschrift" w:hAnsi="Bahnschrift"/>
+          <w:sz w:val="24"/>
+          <w:szCs w:val="24"/>
+          <w:lang w:val="en-US"/>
+        </w:rPr>
+        <w:t>its visitors</w:t>
+      </w:r>
+      <w:r>
+        <w:rPr>
+          <w:rFonts w:ascii="Bahnschrift" w:hAnsi="Bahnschrift"/>
+          <w:sz w:val="24"/>
+          <w:szCs w:val="24"/>
+          <w:lang w:val="en-US"/>
+        </w:rPr>
+        <w:t xml:space="preserve"> to report accidents and </w:t>
+      </w:r>
+      <w:r>
+        <w:rPr>
+          <w:rFonts w:ascii="Bahnschrift" w:hAnsi="Bahnschrift"/>
+          <w:sz w:val="24"/>
+          <w:szCs w:val="24"/>
+          <w:lang w:val="en-US"/>
+        </w:rPr>
+        <w:t>get help if needed</w:t>
+      </w:r>
+      <w:r>
+        <w:rPr>
+          <w:rFonts w:ascii="Bahnschrift" w:hAnsi="Bahnschrift"/>
+          <w:sz w:val="24"/>
+          <w:szCs w:val="24"/>
+          <w:lang w:val="en-US"/>
+        </w:rPr>
+        <w:t>.</w:t>
+      </w:r>
+    </w:p>
+    <w:p>
+      <w:pPr>
+        <w:ind w:left="360"/>
+        <w:rPr>
+          <w:lang w:val="en-US"/>
+        </w:rPr>
+      </w:pPr>
+    </w:p>
+    <w:p>
+      <w:pPr>
+        <w:pStyle w:val="Heading2"/>
+        <w:numPr>
+          <w:ilvl w:val="0"/>
+          <w:numId w:val="1"/>
+        </w:numPr>
+        <w:rPr>
+          <w:lang w:val="bg-BG"/>
+        </w:rPr>
+      </w:pPr>
+      <w:bookmarkStart w:id="1" w:name="_Toc70327088"/>
+      <w:r>
+        <w:rPr>
+          <w:lang w:val="en-US"/>
+        </w:rPr>
+        <w:t>Team</w:t>
+      </w:r>
+      <w:bookmarkEnd w:id="1"/>
+    </w:p>
+    <w:p>
+      <w:pPr>
+        <w:rPr>
+          <w:lang w:val="bg-BG"/>
+        </w:rPr>
+      </w:pPr>
+    </w:p>
+    <w:p>
+      <w:pPr>
+        <w:pStyle w:val="Heading2"/>
+        <w:ind w:firstLine="720"/>
+        <w:rPr>
+          <w:rStyle w:val="SubtleEmphasis"/>
+        </w:rPr>
+      </w:pPr>
+      <w:bookmarkStart w:id="2" w:name="_Toc70327089"/>
+      <w:r>
+        <w:rPr>
+          <w:rStyle w:val="SubtleEmphasis"/>
+        </w:rPr>
+        <w:t xml:space="preserve">2.1 </w:t>
+      </w:r>
+      <w:r>
+        <w:rPr>
+          <w:rStyle w:val="SubtleEmphasis"/>
+        </w:rPr>
+        <w:t>Scrum Trainer</w:t>
+      </w:r>
+      <w:bookmarkEnd w:id="2"/>
+    </w:p>
+    <w:p>
+      <w:pPr>
+        <w:pStyle w:val="ListParagraph"/>
+        <w:ind w:left="1080"/>
+        <w:rPr>
+          <w:rStyle w:val="SubtleEmphasis"/>
+          <w:rFonts w:ascii="Bahnschrift" w:hAnsi="Bahnschrift"/>
+          <w:i w:val="0"/>
+          <w:iCs w:val="0"/>
+          <w:sz w:val="24"/>
+          <w:szCs w:val="20"/>
+          <w:lang w:val="en-US"/>
+        </w:rPr>
+      </w:pPr>
+      <w:proofErr w:type="spellStart"/>
+      <w:r>
+        <w:rPr>
+          <w:rStyle w:val="SubtleEmphasis"/>
+          <w:rFonts w:ascii="Bahnschrift" w:hAnsi="Bahnschrift"/>
+          <w:i w:val="0"/>
+          <w:iCs w:val="0"/>
+          <w:sz w:val="24"/>
+          <w:szCs w:val="20"/>
+          <w:lang w:val="en-US"/>
+        </w:rPr>
+        <w:t>Kamelia</w:t>
+      </w:r>
+      <w:proofErr w:type="spellEnd"/>
+      <w:r>
+        <w:rPr>
+          <w:rStyle w:val="SubtleEmphasis"/>
+          <w:rFonts w:ascii="Bahnschrift" w:hAnsi="Bahnschrift"/>
+          <w:i w:val="0"/>
+          <w:iCs w:val="0"/>
+          <w:sz w:val="24"/>
+          <w:szCs w:val="20"/>
+          <w:lang w:val="en-US"/>
+        </w:rPr>
+        <w:t xml:space="preserve"> Ivanova </w:t>
+      </w:r>
+      <w:proofErr w:type="spellStart"/>
+      <w:r>
+        <w:rPr>
+          <w:rStyle w:val="SubtleEmphasis"/>
+          <w:rFonts w:ascii="Bahnschrift" w:hAnsi="Bahnschrift"/>
+          <w:i w:val="0"/>
+          <w:iCs w:val="0"/>
+          <w:sz w:val="24"/>
+          <w:szCs w:val="20"/>
+          <w:lang w:val="en-US"/>
+        </w:rPr>
+        <w:t>Ivanova</w:t>
+      </w:r>
+      <w:proofErr w:type="spellEnd"/>
+      <w:r>
+        <w:rPr>
+          <w:rStyle w:val="SubtleEmphasis"/>
+          <w:rFonts w:ascii="Bahnschrift" w:hAnsi="Bahnschrift"/>
+          <w:i w:val="0"/>
+          <w:iCs w:val="0"/>
+          <w:sz w:val="24"/>
+          <w:szCs w:val="20"/>
+          <w:lang w:val="bg-BG"/>
+        </w:rPr>
+        <w:t xml:space="preserve">, </w:t>
+      </w:r>
+      <w:hyperlink r:id="rId8" w:history="1">
+        <w:r>
+          <w:rPr>
+            <w:rStyle w:val="Hyperlink"/>
+            <w:rFonts w:ascii="Bahnschrift" w:hAnsi="Bahnschrift"/>
+            <w:sz w:val="24"/>
+            <w:szCs w:val="20"/>
+            <w:lang w:val="en-US"/>
+          </w:rPr>
+          <w:t>KIIvanova19@codingburgas.bg</w:t>
+        </w:r>
+      </w:hyperlink>
+    </w:p>
+    <w:p>
+      <w:pPr>
+        <w:pStyle w:val="ListParagraph"/>
+        <w:ind w:left="1080"/>
+        <w:rPr>
+          <w:rStyle w:val="SubtleEmphasis"/>
+          <w:rFonts w:ascii="Bahnschrift" w:hAnsi="Bahnschrift"/>
+          <w:i w:val="0"/>
+          <w:iCs w:val="0"/>
+          <w:sz w:val="24"/>
+          <w:szCs w:val="20"/>
+          <w:lang w:val="en-US"/>
+        </w:rPr>
+      </w:pPr>
+    </w:p>
+    <w:p>
+      <w:pPr>
+        <w:pStyle w:val="ListParagraph"/>
+        <w:ind w:left="1080"/>
+        <w:rPr>
+          <w:rStyle w:val="SubtleEmphasis"/>
+          <w:rFonts w:ascii="Bahnschrift" w:hAnsi="Bahnschrift"/>
+          <w:color w:val="auto"/>
+          <w:sz w:val="24"/>
+          <w:szCs w:val="20"/>
+          <w:lang w:val="en-US"/>
+        </w:rPr>
+      </w:pPr>
+      <w:proofErr w:type="spellStart"/>
+      <w:r>
+        <w:rPr>
+          <w:rStyle w:val="SubtleEmphasis"/>
+          <w:rFonts w:ascii="Bahnschrift" w:hAnsi="Bahnschrift"/>
+          <w:color w:val="auto"/>
+          <w:sz w:val="24"/>
+          <w:szCs w:val="20"/>
+          <w:lang w:val="en-US"/>
+        </w:rPr>
+        <w:t>K</w:t>
+      </w:r>
+      <w:r>
+        <w:rPr>
+          <w:rStyle w:val="SubtleEmphasis"/>
+          <w:rFonts w:ascii="Bahnschrift" w:hAnsi="Bahnschrift"/>
+          <w:color w:val="auto"/>
+          <w:sz w:val="24"/>
+          <w:szCs w:val="20"/>
+          <w:lang w:val="en-US"/>
+        </w:rPr>
+        <w:t>amelia</w:t>
+      </w:r>
+      <w:proofErr w:type="spellEnd"/>
+      <w:r>
+        <w:rPr>
+          <w:rStyle w:val="SubtleEmphasis"/>
+          <w:rFonts w:ascii="Bahnschrift" w:hAnsi="Bahnschrift"/>
+          <w:color w:val="auto"/>
+          <w:sz w:val="24"/>
+          <w:szCs w:val="20"/>
+          <w:lang w:val="en-US"/>
+        </w:rPr>
+        <w:t xml:space="preserve"> helped with code, documentation, presentation and made us work. She also gave each member </w:t>
+      </w:r>
+      <w:r>
+        <w:rPr>
+          <w:rStyle w:val="SubtleEmphasis"/>
+          <w:rFonts w:ascii="Bahnschrift" w:hAnsi="Bahnschrift"/>
+          <w:color w:val="auto"/>
+          <w:sz w:val="24"/>
+          <w:szCs w:val="20"/>
+          <w:lang w:val="en-US"/>
+        </w:rPr>
+        <w:t xml:space="preserve">a </w:t>
+      </w:r>
+      <w:r>
+        <w:rPr>
+          <w:rStyle w:val="SubtleEmphasis"/>
+          <w:rFonts w:ascii="Bahnschrift" w:hAnsi="Bahnschrift"/>
+          <w:color w:val="auto"/>
+          <w:sz w:val="24"/>
+          <w:szCs w:val="20"/>
+          <w:lang w:val="en-US"/>
+        </w:rPr>
+        <w:t>role and tasks, organized team meetings and managed GitHub activities.</w:t>
+      </w:r>
+    </w:p>
+    <w:p>
+      <w:pPr>
+        <w:pStyle w:val="ListParagraph"/>
+        <w:ind w:left="1080"/>
+        <w:rPr>
+          <w:rStyle w:val="SubtleEmphasis"/>
+          <w:rFonts w:ascii="Bahnschrift" w:hAnsi="Bahnschrift"/>
+          <w:i w:val="0"/>
+          <w:iCs w:val="0"/>
+          <w:sz w:val="24"/>
+          <w:szCs w:val="20"/>
+          <w:lang w:val="en-US"/>
+        </w:rPr>
+      </w:pPr>
+    </w:p>
+    <w:p>
+      <w:pPr>
+        <w:pStyle w:val="Heading2"/>
+        <w:ind w:firstLine="720"/>
+        <w:rPr>
+          <w:rStyle w:val="SubtleEmphasis"/>
+        </w:rPr>
+      </w:pPr>
+      <w:bookmarkStart w:id="3" w:name="_Toc70327090"/>
+      <w:r>
+        <w:rPr>
+          <w:rStyle w:val="SubtleEmphasis"/>
+        </w:rPr>
+        <w:t xml:space="preserve">2.2 </w:t>
+      </w:r>
+      <w:r>
+        <w:rPr>
+          <w:rStyle w:val="SubtleEmphasis"/>
+        </w:rPr>
+        <w:t>Front-end Developer</w:t>
+      </w:r>
+      <w:bookmarkEnd w:id="3"/>
+    </w:p>
+    <w:p>
+      <w:pPr>
+        <w:pStyle w:val="ListParagraph"/>
+        <w:ind w:left="1080"/>
+        <w:rPr>
+          <w:rStyle w:val="SubtleEmphasis"/>
+          <w:rFonts w:ascii="Bahnschrift" w:hAnsi="Bahnschrift"/>
+          <w:i w:val="0"/>
+          <w:iCs w:val="0"/>
+          <w:sz w:val="24"/>
+          <w:szCs w:val="20"/>
+        </w:rPr>
+      </w:pPr>
+      <w:proofErr w:type="spellStart"/>
+      <w:r>
+        <w:rPr>
+          <w:rStyle w:val="SubtleEmphasis"/>
+          <w:rFonts w:ascii="Bahnschrift" w:hAnsi="Bahnschrift"/>
+          <w:i w:val="0"/>
+          <w:iCs w:val="0"/>
+          <w:sz w:val="24"/>
+          <w:szCs w:val="20"/>
+          <w:lang w:val="en-US"/>
+        </w:rPr>
+        <w:t>Kalina</w:t>
+      </w:r>
+      <w:proofErr w:type="spellEnd"/>
+      <w:r>
+        <w:rPr>
+          <w:rStyle w:val="SubtleEmphasis"/>
+          <w:rFonts w:ascii="Bahnschrift" w:hAnsi="Bahnschrift"/>
+          <w:i w:val="0"/>
+          <w:iCs w:val="0"/>
+          <w:sz w:val="24"/>
+          <w:szCs w:val="20"/>
+          <w:lang w:val="en-US"/>
+        </w:rPr>
+        <w:t xml:space="preserve"> </w:t>
+      </w:r>
+      <w:proofErr w:type="spellStart"/>
+      <w:r>
+        <w:rPr>
+          <w:rStyle w:val="SubtleEmphasis"/>
+          <w:rFonts w:ascii="Bahnschrift" w:hAnsi="Bahnschrift"/>
+          <w:i w:val="0"/>
+          <w:iCs w:val="0"/>
+          <w:sz w:val="24"/>
+          <w:szCs w:val="20"/>
+          <w:lang w:val="en-US"/>
+        </w:rPr>
+        <w:t>Plamenova</w:t>
+      </w:r>
+      <w:proofErr w:type="spellEnd"/>
+      <w:r>
+        <w:rPr>
+          <w:rStyle w:val="SubtleEmphasis"/>
+          <w:rFonts w:ascii="Bahnschrift" w:hAnsi="Bahnschrift"/>
+          <w:i w:val="0"/>
+          <w:iCs w:val="0"/>
+          <w:sz w:val="24"/>
+          <w:szCs w:val="20"/>
+          <w:lang w:val="en-US"/>
+        </w:rPr>
+        <w:t xml:space="preserve"> </w:t>
+      </w:r>
+      <w:proofErr w:type="spellStart"/>
+      <w:r>
+        <w:rPr>
+          <w:rStyle w:val="SubtleEmphasis"/>
+          <w:rFonts w:ascii="Bahnschrift" w:hAnsi="Bahnschrift"/>
+          <w:i w:val="0"/>
+          <w:iCs w:val="0"/>
+          <w:sz w:val="24"/>
+          <w:szCs w:val="20"/>
+          <w:lang w:val="en-US"/>
+        </w:rPr>
+        <w:t>Noncheva</w:t>
+      </w:r>
+      <w:proofErr w:type="spellEnd"/>
+      <w:r>
+        <w:rPr>
+          <w:rStyle w:val="SubtleEmphasis"/>
+          <w:rFonts w:ascii="Bahnschrift" w:hAnsi="Bahnschrift"/>
+          <w:i w:val="0"/>
+          <w:iCs w:val="0"/>
+          <w:sz w:val="24"/>
+          <w:szCs w:val="20"/>
+          <w:lang w:val="bg-BG"/>
+        </w:rPr>
+        <w:t xml:space="preserve">, </w:t>
+      </w:r>
+      <w:hyperlink r:id="rId9" w:history="1">
+        <w:r>
+          <w:rPr>
+            <w:rStyle w:val="Hyperlink"/>
+            <w:rFonts w:ascii="Bahnschrift" w:hAnsi="Bahnschrift"/>
+            <w:sz w:val="24"/>
+            <w:szCs w:val="20"/>
+          </w:rPr>
+          <w:t>KPNoncheva19@codingburgas.bg</w:t>
+        </w:r>
+      </w:hyperlink>
+    </w:p>
+    <w:p>
+      <w:pPr>
+        <w:pStyle w:val="ListParagraph"/>
+        <w:ind w:left="1080"/>
+        <w:rPr>
+          <w:rStyle w:val="SubtleEmphasis"/>
+        </w:rPr>
+      </w:pPr>
+    </w:p>
+    <w:p>
+      <w:pPr>
+        <w:pStyle w:val="ListParagraph"/>
+        <w:ind w:left="1080"/>
+        <w:rPr>
+          <w:rStyle w:val="SubtleEmphasis"/>
+          <w:rFonts w:ascii="Bahnschrift" w:hAnsi="Bahnschrift"/>
+          <w:color w:val="auto"/>
+          <w:sz w:val="24"/>
+          <w:szCs w:val="20"/>
+          <w:lang w:val="en-US"/>
+        </w:rPr>
+      </w:pPr>
+      <w:proofErr w:type="spellStart"/>
+      <w:r>
+        <w:rPr>
+          <w:rStyle w:val="SubtleEmphasis"/>
+          <w:rFonts w:ascii="Bahnschrift" w:hAnsi="Bahnschrift"/>
+          <w:color w:val="auto"/>
+          <w:sz w:val="24"/>
+          <w:szCs w:val="20"/>
+          <w:lang w:val="en-US"/>
+        </w:rPr>
+        <w:t>Kalina</w:t>
+      </w:r>
+      <w:proofErr w:type="spellEnd"/>
+      <w:r>
+        <w:rPr>
+          <w:rStyle w:val="SubtleEmphasis"/>
+          <w:rFonts w:ascii="Bahnschrift" w:hAnsi="Bahnschrift"/>
+          <w:color w:val="auto"/>
+          <w:sz w:val="24"/>
+          <w:szCs w:val="20"/>
+          <w:lang w:val="en-US"/>
+        </w:rPr>
+        <w:t xml:space="preserve"> had the most important role</w:t>
+      </w:r>
+      <w:r>
+        <w:rPr>
+          <w:rStyle w:val="SubtleEmphasis"/>
+          <w:rFonts w:ascii="Bahnschrift" w:hAnsi="Bahnschrift"/>
+          <w:color w:val="auto"/>
+          <w:sz w:val="24"/>
+          <w:szCs w:val="20"/>
+          <w:lang w:val="en-US"/>
+        </w:rPr>
+        <w:t xml:space="preserve"> – making the website</w:t>
+      </w:r>
+      <w:r>
+        <w:rPr>
+          <w:rStyle w:val="SubtleEmphasis"/>
+          <w:rFonts w:ascii="Bahnschrift" w:hAnsi="Bahnschrift"/>
+          <w:color w:val="auto"/>
+          <w:sz w:val="24"/>
+          <w:szCs w:val="20"/>
+          <w:lang w:val="en-US"/>
+        </w:rPr>
+        <w:t xml:space="preserve"> pleasing to the eye and with enough</w:t>
+      </w:r>
+      <w:r>
+        <w:rPr>
+          <w:rStyle w:val="SubtleEmphasis"/>
+          <w:rFonts w:ascii="Bahnschrift" w:hAnsi="Bahnschrift"/>
+          <w:color w:val="auto"/>
+          <w:sz w:val="24"/>
+          <w:szCs w:val="20"/>
+          <w:lang w:val="en-US"/>
+        </w:rPr>
+        <w:t>,</w:t>
+      </w:r>
+      <w:r>
+        <w:rPr>
+          <w:rStyle w:val="SubtleEmphasis"/>
+          <w:rFonts w:ascii="Bahnschrift" w:hAnsi="Bahnschrift"/>
+          <w:color w:val="auto"/>
+          <w:sz w:val="24"/>
+          <w:szCs w:val="20"/>
+          <w:lang w:val="en-US"/>
+        </w:rPr>
+        <w:t xml:space="preserve"> clear information. She also prepared the </w:t>
+      </w:r>
+      <w:r>
+        <w:rPr>
+          <w:rStyle w:val="SubtleEmphasis"/>
+          <w:rFonts w:ascii="Bahnschrift" w:hAnsi="Bahnschrift"/>
+          <w:color w:val="auto"/>
+          <w:sz w:val="24"/>
+          <w:szCs w:val="20"/>
+          <w:lang w:val="en-US"/>
+        </w:rPr>
+        <w:t>documentation</w:t>
+      </w:r>
+      <w:r>
+        <w:rPr>
+          <w:rStyle w:val="SubtleEmphasis"/>
+          <w:rFonts w:ascii="Bahnschrift" w:hAnsi="Bahnschrift"/>
+          <w:color w:val="auto"/>
+          <w:sz w:val="24"/>
+          <w:szCs w:val="20"/>
+          <w:lang w:val="en-US"/>
+        </w:rPr>
+        <w:t xml:space="preserve"> of our team.</w:t>
+      </w:r>
+    </w:p>
+    <w:p>
+      <w:pPr>
+        <w:pStyle w:val="ListParagraph"/>
+        <w:ind w:left="1080"/>
+        <w:rPr>
+          <w:rStyle w:val="SubtleEmphasis"/>
+          <w:lang w:val="bg-BG"/>
+        </w:rPr>
+      </w:pPr>
+    </w:p>
+    <w:p>
+      <w:pPr>
+        <w:pStyle w:val="Heading2"/>
+        <w:ind w:left="720"/>
+        <w:rPr>
+          <w:rStyle w:val="SubtleEmphasis"/>
+          <w:lang w:val="bg-BG"/>
+        </w:rPr>
+      </w:pPr>
+      <w:bookmarkStart w:id="4" w:name="_Toc70327091"/>
+      <w:r>
+        <w:rPr>
+          <w:rStyle w:val="SubtleEmphasis"/>
+          <w:lang w:val="bg-BG"/>
+        </w:rPr>
+        <w:t xml:space="preserve">2.3 </w:t>
+      </w:r>
+      <w:r>
+        <w:rPr>
+          <w:rStyle w:val="SubtleEmphasis"/>
+        </w:rPr>
+        <w:t>Back</w:t>
+      </w:r>
+      <w:r>
+        <w:rPr>
+          <w:rStyle w:val="SubtleEmphasis"/>
+          <w:lang w:val="bg-BG"/>
+        </w:rPr>
+        <w:t>-</w:t>
+      </w:r>
+      <w:r>
+        <w:rPr>
+          <w:rStyle w:val="SubtleEmphasis"/>
+        </w:rPr>
+        <w:t>end</w:t>
+      </w:r>
+      <w:r>
+        <w:rPr>
+          <w:rStyle w:val="SubtleEmphasis"/>
+          <w:lang w:val="bg-BG"/>
+        </w:rPr>
+        <w:t xml:space="preserve"> </w:t>
+      </w:r>
+      <w:r>
+        <w:rPr>
+          <w:rStyle w:val="SubtleEmphasis"/>
+        </w:rPr>
+        <w:t>Developer</w:t>
+      </w:r>
+      <w:bookmarkEnd w:id="4"/>
+    </w:p>
+    <w:p>
+      <w:pPr>
+        <w:pStyle w:val="ListParagraph"/>
+        <w:ind w:left="1080"/>
+        <w:rPr>
+          <w:rStyle w:val="SubtleEmphasis"/>
+          <w:rFonts w:ascii="Bahnschrift" w:hAnsi="Bahnschrift"/>
+          <w:i w:val="0"/>
+          <w:iCs w:val="0"/>
+          <w:sz w:val="24"/>
+          <w:szCs w:val="20"/>
+          <w:lang w:val="bg-BG"/>
+        </w:rPr>
+      </w:pPr>
+      <w:proofErr w:type="spellStart"/>
+      <w:r>
+        <w:rPr>
+          <w:rStyle w:val="SubtleEmphasis"/>
+          <w:rFonts w:ascii="Bahnschrift" w:hAnsi="Bahnschrift"/>
+          <w:i w:val="0"/>
+          <w:iCs w:val="0"/>
+          <w:sz w:val="24"/>
+          <w:szCs w:val="20"/>
+          <w:lang w:val="en-US"/>
+        </w:rPr>
+        <w:t>Niya</w:t>
+      </w:r>
+      <w:proofErr w:type="spellEnd"/>
+      <w:r>
+        <w:rPr>
+          <w:rStyle w:val="SubtleEmphasis"/>
+          <w:rFonts w:ascii="Bahnschrift" w:hAnsi="Bahnschrift"/>
+          <w:i w:val="0"/>
+          <w:iCs w:val="0"/>
+          <w:sz w:val="24"/>
+          <w:szCs w:val="20"/>
+          <w:lang w:val="en-US"/>
+        </w:rPr>
+        <w:t xml:space="preserve"> </w:t>
+      </w:r>
+      <w:proofErr w:type="spellStart"/>
+      <w:r>
+        <w:rPr>
+          <w:rStyle w:val="SubtleEmphasis"/>
+          <w:rFonts w:ascii="Bahnschrift" w:hAnsi="Bahnschrift"/>
+          <w:i w:val="0"/>
+          <w:iCs w:val="0"/>
+          <w:sz w:val="24"/>
+          <w:szCs w:val="20"/>
+          <w:lang w:val="en-US"/>
+        </w:rPr>
+        <w:t>Stanimirova</w:t>
+      </w:r>
+      <w:proofErr w:type="spellEnd"/>
+      <w:r>
+        <w:rPr>
+          <w:rStyle w:val="SubtleEmphasis"/>
+          <w:rFonts w:ascii="Bahnschrift" w:hAnsi="Bahnschrift"/>
+          <w:i w:val="0"/>
+          <w:iCs w:val="0"/>
+          <w:sz w:val="24"/>
+          <w:szCs w:val="20"/>
+          <w:lang w:val="en-US"/>
+        </w:rPr>
+        <w:t xml:space="preserve"> </w:t>
+      </w:r>
+      <w:proofErr w:type="spellStart"/>
+      <w:r>
+        <w:rPr>
+          <w:rStyle w:val="SubtleEmphasis"/>
+          <w:rFonts w:ascii="Bahnschrift" w:hAnsi="Bahnschrift"/>
+          <w:i w:val="0"/>
+          <w:iCs w:val="0"/>
+          <w:sz w:val="24"/>
+          <w:szCs w:val="20"/>
+          <w:lang w:val="en-US"/>
+        </w:rPr>
+        <w:t>Runcheva</w:t>
+      </w:r>
+      <w:proofErr w:type="spellEnd"/>
+      <w:r>
+        <w:rPr>
+          <w:rStyle w:val="SubtleEmphasis"/>
+          <w:rFonts w:ascii="Bahnschrift" w:hAnsi="Bahnschrift"/>
+          <w:i w:val="0"/>
+          <w:iCs w:val="0"/>
+          <w:sz w:val="24"/>
+          <w:szCs w:val="20"/>
+          <w:lang w:val="bg-BG"/>
+        </w:rPr>
+        <w:t>,</w:t>
+      </w:r>
+      <w:r>
+        <w:rPr>
+          <w:rStyle w:val="SubtleEmphasis"/>
+          <w:rFonts w:ascii="Bahnschrift" w:hAnsi="Bahnschrift"/>
+          <w:sz w:val="24"/>
+          <w:szCs w:val="20"/>
+          <w:lang w:val="bg-BG"/>
+        </w:rPr>
+        <w:t xml:space="preserve"> </w:t>
+      </w:r>
+      <w:hyperlink r:id="rId10" w:history="1">
+        <w:r>
+          <w:rPr>
+            <w:rStyle w:val="Hyperlink"/>
+            <w:rFonts w:ascii="Bahnschrift" w:hAnsi="Bahnschrift"/>
+            <w:sz w:val="24"/>
+            <w:szCs w:val="20"/>
+          </w:rPr>
+          <w:t>NSRuncheva</w:t>
+        </w:r>
+        <w:r>
+          <w:rPr>
+            <w:rStyle w:val="Hyperlink"/>
+            <w:rFonts w:ascii="Bahnschrift" w:hAnsi="Bahnschrift"/>
+            <w:sz w:val="24"/>
+            <w:szCs w:val="20"/>
+            <w:lang w:val="bg-BG"/>
+          </w:rPr>
+          <w:t>19@</w:t>
+        </w:r>
+        <w:r>
+          <w:rPr>
+            <w:rStyle w:val="Hyperlink"/>
+            <w:rFonts w:ascii="Bahnschrift" w:hAnsi="Bahnschrift"/>
+            <w:sz w:val="24"/>
+            <w:szCs w:val="20"/>
+          </w:rPr>
+          <w:t>codingburgas</w:t>
+        </w:r>
+        <w:r>
+          <w:rPr>
+            <w:rStyle w:val="Hyperlink"/>
+            <w:rFonts w:ascii="Bahnschrift" w:hAnsi="Bahnschrift"/>
+            <w:sz w:val="24"/>
+            <w:szCs w:val="20"/>
+            <w:lang w:val="bg-BG"/>
+          </w:rPr>
+          <w:t>.</w:t>
+        </w:r>
+        <w:proofErr w:type="spellStart"/>
+        <w:r>
+          <w:rPr>
+            <w:rStyle w:val="Hyperlink"/>
+            <w:rFonts w:ascii="Bahnschrift" w:hAnsi="Bahnschrift"/>
+            <w:sz w:val="24"/>
+            <w:szCs w:val="20"/>
+          </w:rPr>
+          <w:t>bg</w:t>
+        </w:r>
+        <w:proofErr w:type="spellEnd"/>
+      </w:hyperlink>
+    </w:p>
+    <w:p>
+      <w:pPr>
+        <w:pStyle w:val="ListParagraph"/>
+        <w:ind w:left="1080"/>
+        <w:rPr>
+          <w:rStyle w:val="SubtleEmphasis"/>
+          <w:rFonts w:ascii="Bahnschrift" w:hAnsi="Bahnschrift"/>
+          <w:i w:val="0"/>
+          <w:iCs w:val="0"/>
+          <w:sz w:val="24"/>
+          <w:szCs w:val="20"/>
+          <w:lang w:val="bg-BG"/>
+        </w:rPr>
+      </w:pPr>
+    </w:p>
+    <w:p>
+      <w:pPr>
+        <w:pStyle w:val="ListParagraph"/>
+        <w:ind w:left="1080"/>
+        <w:rPr>
+          <w:rStyle w:val="SubtleEmphasis"/>
+          <w:rFonts w:ascii="Bahnschrift" w:hAnsi="Bahnschrift"/>
+          <w:color w:val="auto"/>
+          <w:sz w:val="24"/>
+          <w:szCs w:val="20"/>
+          <w:lang w:val="en-US"/>
+        </w:rPr>
+      </w:pPr>
+      <w:proofErr w:type="spellStart"/>
+      <w:r>
+        <w:rPr>
+          <w:rStyle w:val="SubtleEmphasis"/>
+          <w:rFonts w:ascii="Bahnschrift" w:hAnsi="Bahnschrift"/>
+          <w:color w:val="auto"/>
+          <w:sz w:val="24"/>
+          <w:szCs w:val="20"/>
+          <w:lang w:val="en-US"/>
+        </w:rPr>
+        <w:t>Niya</w:t>
+      </w:r>
+      <w:proofErr w:type="spellEnd"/>
+      <w:r>
+        <w:rPr>
+          <w:rStyle w:val="SubtleEmphasis"/>
+          <w:rFonts w:ascii="Bahnschrift" w:hAnsi="Bahnschrift"/>
+          <w:color w:val="auto"/>
+          <w:sz w:val="24"/>
+          <w:szCs w:val="20"/>
+          <w:lang w:val="en-US"/>
+        </w:rPr>
+        <w:t xml:space="preserve">, like the rest of the team, was heavily involved in making the website and writing the code, and her main task as a Back-end Developer was to "make the site more alive" with JavaScript. She also worked on the </w:t>
+      </w:r>
+      <w:r>
+        <w:rPr>
+          <w:rStyle w:val="SubtleEmphasis"/>
+          <w:rFonts w:ascii="Bahnschrift" w:hAnsi="Bahnschrift"/>
+          <w:color w:val="auto"/>
+          <w:sz w:val="24"/>
+          <w:szCs w:val="20"/>
+          <w:lang w:val="en-US"/>
+        </w:rPr>
+        <w:t>presentation.</w:t>
+      </w:r>
+    </w:p>
+    <w:p>
+      <w:pPr>
+        <w:pStyle w:val="ListParagraph"/>
+        <w:ind w:left="1080"/>
+        <w:rPr>
+          <w:rStyle w:val="SubtleEmphasis"/>
+          <w:lang w:val="en-US"/>
+        </w:rPr>
+      </w:pPr>
+    </w:p>
+    <w:p>
+      <w:pPr>
+        <w:pStyle w:val="Heading2"/>
+        <w:ind w:left="720"/>
+        <w:rPr>
+          <w:rStyle w:val="SubtleEmphasis"/>
+          <w:lang w:val="bg-BG"/>
+        </w:rPr>
+      </w:pPr>
+      <w:bookmarkStart w:id="5" w:name="_Toc70327092"/>
+      <w:r>
+        <w:rPr>
+          <w:rStyle w:val="SubtleEmphasis"/>
+          <w:lang w:val="bg-BG"/>
+        </w:rPr>
+        <w:t xml:space="preserve">2.4 </w:t>
+      </w:r>
+      <w:r>
+        <w:rPr>
+          <w:rStyle w:val="SubtleEmphasis"/>
+        </w:rPr>
+        <w:t>Designer</w:t>
+      </w:r>
+      <w:bookmarkEnd w:id="5"/>
+    </w:p>
+    <w:p>
+      <w:pPr>
+        <w:pStyle w:val="ListParagraph"/>
+        <w:ind w:left="1080"/>
+        <w:rPr>
+          <w:rStyle w:val="SubtleEmphasis"/>
+          <w:rFonts w:ascii="Bahnschrift" w:hAnsi="Bahnschrift"/>
+          <w:i w:val="0"/>
+          <w:iCs w:val="0"/>
+          <w:sz w:val="24"/>
+          <w:szCs w:val="24"/>
+          <w:lang w:val="bg-BG"/>
+        </w:rPr>
+      </w:pPr>
+      <w:r>
+        <w:rPr>
+          <w:rStyle w:val="SubtleEmphasis"/>
+          <w:rFonts w:ascii="Bahnschrift" w:hAnsi="Bahnschrift"/>
+          <w:i w:val="0"/>
+          <w:iCs w:val="0"/>
+          <w:sz w:val="24"/>
+          <w:szCs w:val="24"/>
+          <w:lang w:val="en-US"/>
+        </w:rPr>
+        <w:t xml:space="preserve">Maria Dimitrova </w:t>
+      </w:r>
+      <w:proofErr w:type="spellStart"/>
+      <w:r>
+        <w:rPr>
+          <w:rStyle w:val="SubtleEmphasis"/>
+          <w:rFonts w:ascii="Bahnschrift" w:hAnsi="Bahnschrift"/>
+          <w:i w:val="0"/>
+          <w:iCs w:val="0"/>
+          <w:sz w:val="24"/>
+          <w:szCs w:val="24"/>
+          <w:lang w:val="en-US"/>
+        </w:rPr>
+        <w:t>Kostova</w:t>
+      </w:r>
+      <w:proofErr w:type="spellEnd"/>
+      <w:r>
+        <w:rPr>
+          <w:rStyle w:val="SubtleEmphasis"/>
+          <w:rFonts w:ascii="Bahnschrift" w:hAnsi="Bahnschrift"/>
+          <w:i w:val="0"/>
+          <w:iCs w:val="0"/>
+          <w:sz w:val="24"/>
+          <w:szCs w:val="24"/>
+          <w:lang w:val="bg-BG"/>
+        </w:rPr>
+        <w:t xml:space="preserve">, </w:t>
+      </w:r>
+      <w:r>
+        <w:fldChar w:fldCharType="begin"/>
+      </w:r>
+      <w:r>
+        <w:instrText xml:space="preserve"> HYPERLINK "mailto:MDKostova19@codingburgas.bg" </w:instrText>
+      </w:r>
+      <w:r>
+        <w:fldChar w:fldCharType="separate"/>
+      </w:r>
+      <w:r>
+        <w:rPr>
+          <w:rStyle w:val="Hyperlink"/>
+          <w:rFonts w:ascii="Bahnschrift" w:hAnsi="Bahnschrift"/>
+          <w:sz w:val="24"/>
+          <w:szCs w:val="24"/>
+        </w:rPr>
+        <w:t>MDKostova</w:t>
+      </w:r>
+      <w:r>
+        <w:rPr>
+          <w:rStyle w:val="Hyperlink"/>
+          <w:rFonts w:ascii="Bahnschrift" w:hAnsi="Bahnschrift"/>
+          <w:sz w:val="24"/>
+          <w:szCs w:val="24"/>
+          <w:lang w:val="bg-BG"/>
+        </w:rPr>
+        <w:t>19@</w:t>
+      </w:r>
+      <w:r>
+        <w:rPr>
+          <w:rStyle w:val="Hyperlink"/>
+          <w:rFonts w:ascii="Bahnschrift" w:hAnsi="Bahnschrift"/>
+          <w:sz w:val="24"/>
+          <w:szCs w:val="24"/>
+        </w:rPr>
+        <w:t>codingburgas</w:t>
+      </w:r>
+      <w:r>
+        <w:rPr>
+          <w:rStyle w:val="Hyperlink"/>
+          <w:rFonts w:ascii="Bahnschrift" w:hAnsi="Bahnschrift"/>
+          <w:sz w:val="24"/>
+          <w:szCs w:val="24"/>
+          <w:lang w:val="bg-BG"/>
+        </w:rPr>
+        <w:t>.</w:t>
+      </w:r>
+      <w:proofErr w:type="spellStart"/>
+      <w:r>
+        <w:rPr>
+          <w:rStyle w:val="Hyperlink"/>
+          <w:rFonts w:ascii="Bahnschrift" w:hAnsi="Bahnschrift"/>
+          <w:sz w:val="24"/>
+          <w:szCs w:val="24"/>
+        </w:rPr>
+        <w:t>bg</w:t>
+      </w:r>
+      <w:proofErr w:type="spellEnd"/>
+      <w:r>
+        <w:rPr>
+          <w:rStyle w:val="Hyperlink"/>
+          <w:rFonts w:ascii="Bahnschrift" w:hAnsi="Bahnschrift"/>
+          <w:sz w:val="24"/>
+          <w:szCs w:val="24"/>
+        </w:rPr>
+        <w:fldChar w:fldCharType="end"/>
+      </w:r>
+    </w:p>
+    <w:p>
+      <w:pPr>
+        <w:pStyle w:val="ListParagraph"/>
+        <w:ind w:left="1080"/>
+        <w:rPr>
+          <w:rStyle w:val="SubtleEmphasis"/>
+          <w:rFonts w:ascii="Bahnschrift" w:hAnsi="Bahnschrift"/>
+          <w:i w:val="0"/>
+          <w:iCs w:val="0"/>
+          <w:sz w:val="24"/>
+          <w:szCs w:val="24"/>
+          <w:lang w:val="bg-BG"/>
+        </w:rPr>
+      </w:pPr>
+    </w:p>
+    <w:p>
+      <w:pPr>
+        <w:pStyle w:val="ListParagraph"/>
+        <w:ind w:left="1080"/>
+        <w:rPr>
+          <w:rStyle w:val="SubtleEmphasis"/>
+          <w:rFonts w:ascii="Bahnschrift" w:hAnsi="Bahnschrift"/>
+          <w:sz w:val="24"/>
+          <w:szCs w:val="24"/>
+          <w:lang w:val="en-US"/>
+        </w:rPr>
+      </w:pPr>
+      <w:r>
+        <w:rPr>
+          <w:rStyle w:val="SubtleEmphasis"/>
+          <w:rFonts w:ascii="Bahnschrift" w:hAnsi="Bahnschrift"/>
+          <w:sz w:val="24"/>
+          <w:szCs w:val="24"/>
+          <w:lang w:val="en-US"/>
+        </w:rPr>
+        <w:t>Maria, as our Designer, had the task of making various icons, selecting suitable photos and helping the Front-end Developer with the interface of the website. She, of course, also wrote a serious chunk of code.</w:t>
+      </w:r>
+    </w:p>
+    <w:p>
+      <w:pPr>
+        <w:rPr>
+          <w:rFonts w:ascii="Bahnschrift" w:hAnsi="Bahnschrift"/>
+          <w:sz w:val="28"/>
+          <w:szCs w:val="28"/>
+          <w:lang w:val="en-US"/>
+        </w:rPr>
+      </w:pPr>
+    </w:p>
     <w:sectPr>
       <w:pgSz w:w="12240" w:h="15840"/>
       <w:pgMar w:top="1417" w:right="1417" w:bottom="1417" w:left="1417" w:header="708" w:footer="708" w:gutter="0"/>

</xml_diff>

<commit_message>
Add stages of development
</commit_message>
<xml_diff>
--- a/inferno_documents/inferno_documentation.docx
+++ b/inferno_documents/inferno_documentation.docx
@@ -3610,6 +3610,584 @@
         </w:rPr>
         <w:t>Maria, as our Designer, had the task of making various icons, selecting suitable photos and helping the Front-end Developer with the interface of the website. She, of course, also wrote a serious chunk of code.</w:t>
       </w:r>
+    </w:p>
+    <w:p>
+      <w:pPr>
+        <w:pStyle w:val="ListParagraph"/>
+        <w:ind w:left="1080"/>
+        <w:rPr>
+          <w:rStyle w:val="SubtleEmphasis"/>
+          <w:rFonts w:ascii="Bahnschrift" w:hAnsi="Bahnschrift"/>
+          <w:sz w:val="24"/>
+          <w:szCs w:val="24"/>
+          <w:lang w:val="en-US"/>
+        </w:rPr>
+      </w:pPr>
+    </w:p>
+    <w:p>
+      <w:pPr>
+        <w:pStyle w:val="Heading2"/>
+        <w:numPr>
+          <w:ilvl w:val="0"/>
+          <w:numId w:val="1"/>
+        </w:numPr>
+        <w:rPr>
+          <w:lang w:val="bg-BG"/>
+        </w:rPr>
+      </w:pPr>
+      <w:bookmarkStart w:id="6" w:name="_Toc70327093"/>
+      <w:r>
+        <w:rPr>
+          <w:lang w:val="en-US"/>
+        </w:rPr>
+        <w:lastRenderedPageBreak/>
+        <w:t>Goal</w:t>
+      </w:r>
+      <w:bookmarkEnd w:id="6"/>
+    </w:p>
+    <w:p>
+      <w:pPr>
+        <w:rPr>
+          <w:lang w:val="bg-BG"/>
+        </w:rPr>
+      </w:pPr>
+    </w:p>
+    <w:p>
+      <w:pPr>
+        <w:ind w:left="360" w:firstLine="720"/>
+        <w:rPr>
+          <w:rFonts w:ascii="Bahnschrift" w:hAnsi="Bahnschrift"/>
+          <w:sz w:val="24"/>
+          <w:szCs w:val="24"/>
+          <w:lang w:val="en-US"/>
+        </w:rPr>
+      </w:pPr>
+      <w:r>
+        <w:rPr>
+          <w:rFonts w:ascii="Bahnschrift" w:hAnsi="Bahnschrift"/>
+          <w:sz w:val="24"/>
+          <w:szCs w:val="24"/>
+          <w:lang w:val="en-US"/>
+        </w:rPr>
+        <w:t xml:space="preserve">The purpose of the site we had to develop </w:t>
+      </w:r>
+      <w:r>
+        <w:rPr>
+          <w:rFonts w:ascii="Bahnschrift" w:hAnsi="Bahnschrift"/>
+          <w:sz w:val="24"/>
+          <w:szCs w:val="24"/>
+          <w:lang w:val="en-US"/>
+        </w:rPr>
+        <w:t>was</w:t>
+      </w:r>
+      <w:r>
+        <w:rPr>
+          <w:rFonts w:ascii="Bahnschrift" w:hAnsi="Bahnschrift"/>
+          <w:sz w:val="24"/>
+          <w:szCs w:val="24"/>
+          <w:lang w:val="en-US"/>
+        </w:rPr>
+        <w:t xml:space="preserve"> to support the main operational activities in the daily work of firefighters, to give more details about the "inside</w:t>
+      </w:r>
+      <w:r>
+        <w:rPr>
+          <w:rFonts w:ascii="Bahnschrift" w:hAnsi="Bahnschrift"/>
+          <w:sz w:val="24"/>
+          <w:szCs w:val="24"/>
+          <w:lang w:val="en-US"/>
+        </w:rPr>
+        <w:t>s</w:t>
+      </w:r>
+      <w:r>
+        <w:rPr>
+          <w:rFonts w:ascii="Bahnschrift" w:hAnsi="Bahnschrift"/>
+          <w:sz w:val="24"/>
+          <w:szCs w:val="24"/>
+          <w:lang w:val="en-US"/>
+        </w:rPr>
+        <w:t xml:space="preserve">" of the fire department, to inform the </w:t>
+      </w:r>
+      <w:r>
+        <w:rPr>
+          <w:rFonts w:ascii="Bahnschrift" w:hAnsi="Bahnschrift"/>
+          <w:sz w:val="24"/>
+          <w:szCs w:val="24"/>
+          <w:lang w:val="en-US"/>
+        </w:rPr>
+        <w:t>locals</w:t>
+      </w:r>
+      <w:r>
+        <w:rPr>
+          <w:rFonts w:ascii="Bahnschrift" w:hAnsi="Bahnschrift"/>
+          <w:sz w:val="24"/>
+          <w:szCs w:val="24"/>
+          <w:lang w:val="en-US"/>
+        </w:rPr>
+        <w:t xml:space="preserve"> about various cases and to give them the opportunity to report accidents.</w:t>
+      </w:r>
+    </w:p>
+    <w:p>
+      <w:pPr>
+        <w:ind w:left="360" w:firstLine="720"/>
+        <w:rPr>
+          <w:lang w:val="en-US"/>
+        </w:rPr>
+      </w:pPr>
+    </w:p>
+    <w:p>
+      <w:pPr>
+        <w:pStyle w:val="Heading2"/>
+        <w:numPr>
+          <w:ilvl w:val="0"/>
+          <w:numId w:val="1"/>
+        </w:numPr>
+        <w:rPr>
+          <w:lang w:val="bg-BG"/>
+        </w:rPr>
+      </w:pPr>
+      <w:bookmarkStart w:id="7" w:name="_Toc70327094"/>
+      <w:r>
+        <w:rPr>
+          <w:lang w:val="en-US"/>
+        </w:rPr>
+        <w:t>Stages of Development</w:t>
+      </w:r>
+      <w:bookmarkEnd w:id="7"/>
+    </w:p>
+    <w:p>
+      <w:pPr>
+        <w:rPr>
+          <w:lang w:val="bg-BG"/>
+        </w:rPr>
+      </w:pPr>
+    </w:p>
+    <w:p>
+      <w:pPr>
+        <w:pStyle w:val="Heading2"/>
+        <w:ind w:left="360"/>
+        <w:rPr>
+          <w:rStyle w:val="SubtleEmphasis"/>
+          <w:lang w:val="en-US"/>
+        </w:rPr>
+      </w:pPr>
+      <w:bookmarkStart w:id="8" w:name="_Toc70327095"/>
+      <w:r>
+        <w:rPr>
+          <w:rStyle w:val="SubtleEmphasis"/>
+          <w:lang w:val="bg-BG"/>
+        </w:rPr>
+        <w:t xml:space="preserve">4.1. </w:t>
+      </w:r>
+      <w:r>
+        <w:rPr>
+          <w:rStyle w:val="SubtleEmphasis"/>
+          <w:lang w:val="en-US"/>
+        </w:rPr>
+        <w:t>Stage 1</w:t>
+      </w:r>
+      <w:bookmarkEnd w:id="8"/>
+    </w:p>
+    <w:p>
+      <w:pPr>
+        <w:rPr>
+          <w:lang w:val="en-US"/>
+        </w:rPr>
+      </w:pPr>
+    </w:p>
+    <w:p>
+      <w:pPr>
+        <w:ind w:left="360" w:firstLine="720"/>
+        <w:jc w:val="both"/>
+        <w:rPr>
+          <w:rFonts w:ascii="Bahnschrift" w:hAnsi="Bahnschrift"/>
+          <w:sz w:val="24"/>
+          <w:szCs w:val="24"/>
+          <w:lang w:val="en-US"/>
+        </w:rPr>
+      </w:pPr>
+      <w:r>
+        <w:rPr>
+          <w:rFonts w:ascii="Bahnschrift" w:hAnsi="Bahnschrift"/>
+          <w:sz w:val="24"/>
+          <w:szCs w:val="24"/>
+          <w:lang w:val="en-US"/>
+        </w:rPr>
+        <w:t xml:space="preserve">The first thing we had to do was form a team and since we had worked together on previous projects and knew the skills of </w:t>
+      </w:r>
+      <w:r>
+        <w:rPr>
+          <w:rFonts w:ascii="Bahnschrift" w:hAnsi="Bahnschrift"/>
+          <w:sz w:val="24"/>
+          <w:szCs w:val="24"/>
+          <w:lang w:val="en-US"/>
+        </w:rPr>
+        <w:t>one another</w:t>
+      </w:r>
+      <w:r>
+        <w:rPr>
+          <w:rFonts w:ascii="Bahnschrift" w:hAnsi="Bahnschrift"/>
+          <w:sz w:val="24"/>
+          <w:szCs w:val="24"/>
+          <w:lang w:val="en-US"/>
+        </w:rPr>
+        <w:t>, we knew we would work together again. Once our team was formed, we distributed our roles, which was again quite easy, as we all knew our strengths and weaknesses. Then our Scrum Trainer registered the team, set tasks for the members and we all got to work.</w:t>
+      </w:r>
+    </w:p>
+    <w:p>
+      <w:pPr>
+        <w:ind w:left="360" w:firstLine="720"/>
+        <w:jc w:val="both"/>
+        <w:rPr>
+          <w:rFonts w:ascii="Bahnschrift" w:hAnsi="Bahnschrift"/>
+          <w:lang w:val="en-US"/>
+        </w:rPr>
+      </w:pPr>
+    </w:p>
+    <w:p>
+      <w:pPr>
+        <w:pStyle w:val="Heading2"/>
+        <w:ind w:left="360"/>
+        <w:rPr>
+          <w:rStyle w:val="SubtleEmphasis"/>
+          <w:lang w:val="en-US"/>
+        </w:rPr>
+      </w:pPr>
+      <w:r>
+        <w:rPr>
+          <w:lang w:val="bg-BG"/>
+        </w:rPr>
+        <w:t xml:space="preserve"> </w:t>
+      </w:r>
+      <w:bookmarkStart w:id="9" w:name="_Toc70327096"/>
+      <w:r>
+        <w:rPr>
+          <w:rStyle w:val="SubtleEmphasis"/>
+          <w:lang w:val="bg-BG"/>
+        </w:rPr>
+        <w:t xml:space="preserve">4.2. </w:t>
+      </w:r>
+      <w:r>
+        <w:rPr>
+          <w:rStyle w:val="SubtleEmphasis"/>
+          <w:lang w:val="en-US"/>
+        </w:rPr>
+        <w:t>Stage 2</w:t>
+      </w:r>
+      <w:bookmarkEnd w:id="9"/>
+    </w:p>
+    <w:p>
+      <w:pPr>
+        <w:rPr>
+          <w:lang w:val="en-US"/>
+        </w:rPr>
+      </w:pPr>
+    </w:p>
+    <w:p>
+      <w:pPr>
+        <w:ind w:left="360" w:firstLine="720"/>
+        <w:jc w:val="both"/>
+        <w:rPr>
+          <w:rFonts w:ascii="Bahnschrift" w:hAnsi="Bahnschrift"/>
+          <w:sz w:val="24"/>
+          <w:szCs w:val="24"/>
+          <w:lang w:val="en-US"/>
+        </w:rPr>
+      </w:pPr>
+      <w:r>
+        <w:rPr>
+          <w:rFonts w:ascii="Bahnschrift" w:hAnsi="Bahnschrift"/>
+          <w:sz w:val="24"/>
+          <w:szCs w:val="24"/>
+          <w:lang w:val="en-US"/>
+        </w:rPr>
+        <w:t xml:space="preserve">We didn't have a set schedule for meetings, because we already knew that we could rarely meet </w:t>
+      </w:r>
+      <w:r>
+        <w:rPr>
+          <w:rFonts w:ascii="Bahnschrift" w:hAnsi="Bahnschrift"/>
+          <w:sz w:val="24"/>
+          <w:szCs w:val="24"/>
+          <w:lang w:val="en-US"/>
+        </w:rPr>
+        <w:t>when</w:t>
+      </w:r>
+      <w:r>
+        <w:rPr>
+          <w:rFonts w:ascii="Bahnschrift" w:hAnsi="Bahnschrift"/>
+          <w:sz w:val="24"/>
+          <w:szCs w:val="24"/>
+          <w:lang w:val="en-US"/>
+        </w:rPr>
+        <w:t xml:space="preserve"> we were all free. Even if we didn't meet</w:t>
+      </w:r>
+      <w:r>
+        <w:rPr>
+          <w:rFonts w:ascii="Bahnschrift" w:hAnsi="Bahnschrift"/>
+          <w:sz w:val="24"/>
+          <w:szCs w:val="24"/>
+          <w:lang w:val="en-US"/>
+        </w:rPr>
+        <w:t>-up</w:t>
+      </w:r>
+      <w:r>
+        <w:rPr>
+          <w:rFonts w:ascii="Bahnschrift" w:hAnsi="Bahnschrift"/>
+          <w:sz w:val="24"/>
+          <w:szCs w:val="24"/>
+          <w:lang w:val="en-US"/>
+        </w:rPr>
+        <w:t xml:space="preserve"> so often, that didn't stop us from always asking each other questions and getting quick answers. </w:t>
+      </w:r>
+      <w:r>
+        <w:rPr>
+          <w:rFonts w:ascii="Bahnschrift" w:hAnsi="Bahnschrift"/>
+          <w:sz w:val="24"/>
+          <w:szCs w:val="24"/>
+          <w:lang w:val="en-US"/>
+        </w:rPr>
+        <w:t>Decisions were easily made</w:t>
+      </w:r>
+      <w:r>
+        <w:rPr>
+          <w:rFonts w:ascii="Bahnschrift" w:hAnsi="Bahnschrift"/>
+          <w:sz w:val="24"/>
+          <w:szCs w:val="24"/>
+          <w:lang w:val="en-US"/>
+        </w:rPr>
+        <w:t xml:space="preserve"> during the work process and </w:t>
+      </w:r>
+      <w:r>
+        <w:rPr>
+          <w:rFonts w:ascii="Bahnschrift" w:hAnsi="Bahnschrift"/>
+          <w:sz w:val="24"/>
+          <w:szCs w:val="24"/>
+          <w:lang w:val="en-US"/>
+        </w:rPr>
+        <w:t xml:space="preserve">we </w:t>
+      </w:r>
+      <w:r>
+        <w:rPr>
+          <w:rFonts w:ascii="Bahnschrift" w:hAnsi="Bahnschrift"/>
+          <w:sz w:val="24"/>
+          <w:szCs w:val="24"/>
+          <w:lang w:val="en-US"/>
+        </w:rPr>
+        <w:t xml:space="preserve">worked </w:t>
+      </w:r>
+      <w:r>
+        <w:rPr>
+          <w:rFonts w:ascii="Bahnschrift" w:hAnsi="Bahnschrift"/>
+          <w:sz w:val="24"/>
+          <w:szCs w:val="24"/>
+          <w:lang w:val="en-US"/>
+        </w:rPr>
+        <w:t xml:space="preserve">with no problem </w:t>
+      </w:r>
+      <w:r>
+        <w:rPr>
+          <w:rFonts w:ascii="Bahnschrift" w:hAnsi="Bahnschrift"/>
+          <w:sz w:val="24"/>
+          <w:szCs w:val="24"/>
+          <w:lang w:val="en-US"/>
+        </w:rPr>
+        <w:t>together on the website.</w:t>
+      </w:r>
+    </w:p>
+    <w:p>
+      <w:pPr>
+        <w:ind w:left="720" w:firstLine="720"/>
+        <w:jc w:val="both"/>
+        <w:rPr>
+          <w:rFonts w:ascii="Bahnschrift" w:hAnsi="Bahnschrift"/>
+          <w:lang w:val="en-US"/>
+        </w:rPr>
+      </w:pPr>
+    </w:p>
+    <w:p>
+      <w:pPr>
+        <w:pStyle w:val="Heading2"/>
+        <w:ind w:left="360"/>
+        <w:rPr>
+          <w:rStyle w:val="SubtleEmphasis"/>
+          <w:lang w:val="en-US"/>
+        </w:rPr>
+      </w:pPr>
+      <w:r>
+        <w:rPr>
+          <w:lang w:val="bg-BG"/>
+        </w:rPr>
+        <w:t xml:space="preserve"> </w:t>
+      </w:r>
+      <w:bookmarkStart w:id="10" w:name="_Toc70327097"/>
+      <w:r>
+        <w:rPr>
+          <w:rStyle w:val="SubtleEmphasis"/>
+          <w:lang w:val="bg-BG"/>
+        </w:rPr>
+        <w:t xml:space="preserve">4.3 </w:t>
+      </w:r>
+      <w:r>
+        <w:rPr>
+          <w:rStyle w:val="SubtleEmphasis"/>
+          <w:lang w:val="en-US"/>
+        </w:rPr>
+        <w:t>Stage 3</w:t>
+      </w:r>
+      <w:bookmarkEnd w:id="10"/>
+    </w:p>
+    <w:p>
+      <w:pPr>
+        <w:rPr>
+          <w:lang w:val="en-US"/>
+        </w:rPr>
+      </w:pPr>
+    </w:p>
+    <w:p>
+      <w:pPr>
+        <w:ind w:left="360" w:firstLine="720"/>
+        <w:rPr>
+          <w:lang w:val="en-US"/>
+        </w:rPr>
+      </w:pPr>
+      <w:r>
+        <w:rPr>
+          <w:rFonts w:ascii="Bahnschrift" w:hAnsi="Bahnschrift"/>
+          <w:sz w:val="24"/>
+          <w:szCs w:val="24"/>
+          <w:lang w:val="en-US"/>
+        </w:rPr>
+        <w:t xml:space="preserve">And after the many days we didn't work on the project, it was </w:t>
+      </w:r>
+      <w:r>
+        <w:rPr>
+          <w:rFonts w:ascii="Bahnschrift" w:hAnsi="Bahnschrift"/>
+          <w:sz w:val="24"/>
+          <w:szCs w:val="24"/>
+          <w:lang w:val="en-US"/>
+        </w:rPr>
+        <w:t>time we realized</w:t>
+      </w:r>
+      <w:r>
+        <w:rPr>
+          <w:rFonts w:ascii="Bahnschrift" w:hAnsi="Bahnschrift"/>
+          <w:sz w:val="24"/>
+          <w:szCs w:val="24"/>
+          <w:lang w:val="en-US"/>
+        </w:rPr>
+        <w:t xml:space="preserve"> that we didn't have time </w:t>
+      </w:r>
+      <w:r>
+        <w:rPr>
+          <w:rFonts w:ascii="Bahnschrift" w:hAnsi="Bahnschrift"/>
+          <w:sz w:val="24"/>
+          <w:szCs w:val="24"/>
+          <w:lang w:val="en-US"/>
+        </w:rPr>
+        <w:t xml:space="preserve">to waste </w:t>
+      </w:r>
+      <w:r>
+        <w:rPr>
+          <w:rFonts w:ascii="Bahnschrift" w:hAnsi="Bahnschrift"/>
+          <w:sz w:val="24"/>
+          <w:szCs w:val="24"/>
+          <w:lang w:val="en-US"/>
+        </w:rPr>
+        <w:t xml:space="preserve">and we had to start </w:t>
+      </w:r>
+      <w:r>
+        <w:rPr>
+          <w:rFonts w:ascii="Bahnschrift" w:hAnsi="Bahnschrift"/>
+          <w:sz w:val="24"/>
+          <w:szCs w:val="24"/>
+          <w:lang w:val="en-US"/>
+        </w:rPr>
+        <w:t>working more seriously</w:t>
+      </w:r>
+      <w:r>
+        <w:rPr>
+          <w:rFonts w:ascii="Bahnschrift" w:hAnsi="Bahnschrift"/>
+          <w:sz w:val="24"/>
+          <w:szCs w:val="24"/>
+          <w:lang w:val="en-US"/>
+        </w:rPr>
+        <w:t xml:space="preserve">. We had the basic concepts and ideas, and we just had to </w:t>
+      </w:r>
+      <w:r>
+        <w:rPr>
+          <w:rFonts w:ascii="Bahnschrift" w:hAnsi="Bahnschrift"/>
+          <w:sz w:val="24"/>
+          <w:szCs w:val="24"/>
+          <w:lang w:val="en-US"/>
+        </w:rPr>
+        <w:t>bring them to life</w:t>
+      </w:r>
+      <w:r>
+        <w:rPr>
+          <w:rFonts w:ascii="Bahnschrift" w:hAnsi="Bahnschrift"/>
+          <w:sz w:val="24"/>
+          <w:szCs w:val="24"/>
+          <w:lang w:val="en-US"/>
+        </w:rPr>
+        <w:t xml:space="preserve">, which was quite time consuming. Fortunately, we managed to get through this difficult phase. During our last meeting we discussed how </w:t>
+      </w:r>
+      <w:r>
+        <w:rPr>
+          <w:rFonts w:ascii="Bahnschrift" w:hAnsi="Bahnschrift"/>
+          <w:sz w:val="24"/>
+          <w:szCs w:val="24"/>
+          <w:lang w:val="en-US"/>
+        </w:rPr>
+        <w:t>we will present</w:t>
+      </w:r>
+      <w:r>
+        <w:rPr>
+          <w:rFonts w:ascii="Bahnschrift" w:hAnsi="Bahnschrift"/>
+          <w:sz w:val="24"/>
+          <w:szCs w:val="24"/>
+          <w:lang w:val="en-US"/>
+        </w:rPr>
+        <w:t xml:space="preserve"> and any </w:t>
+      </w:r>
+      <w:r>
+        <w:rPr>
+          <w:rFonts w:ascii="Bahnschrift" w:hAnsi="Bahnschrift"/>
+          <w:sz w:val="24"/>
+          <w:szCs w:val="24"/>
+          <w:lang w:val="en-US"/>
+        </w:rPr>
+        <w:t>questions for code</w:t>
+      </w:r>
+      <w:r>
+        <w:rPr>
+          <w:rFonts w:ascii="Bahnschrift" w:hAnsi="Bahnschrift"/>
+          <w:sz w:val="24"/>
+          <w:szCs w:val="24"/>
+          <w:lang w:val="en-US"/>
+        </w:rPr>
+        <w:t xml:space="preserve">. </w:t>
+      </w:r>
+      <w:r>
+        <w:rPr>
+          <w:rFonts w:ascii="Bahnschrift" w:hAnsi="Bahnschrift"/>
+          <w:sz w:val="24"/>
+          <w:szCs w:val="24"/>
+          <w:lang w:val="en-US"/>
+        </w:rPr>
+        <w:t>And now we were waiting for the day of presenting!</w:t>
+      </w:r>
+    </w:p>
+    <w:p>
+      <w:pPr>
+        <w:pStyle w:val="ListParagraph"/>
+        <w:ind w:left="1080"/>
+        <w:rPr>
+          <w:rStyle w:val="SubtleEmphasis"/>
+          <w:rFonts w:ascii="Bahnschrift" w:hAnsi="Bahnschrift"/>
+          <w:sz w:val="24"/>
+          <w:szCs w:val="24"/>
+          <w:lang w:val="en-US"/>
+        </w:rPr>
+      </w:pPr>
     </w:p>
     <w:p>
       <w:pPr>

</xml_diff>

<commit_message>
Add 'difficulties' and 'what we used'
</commit_message>
<xml_diff>
--- a/inferno_documents/inferno_documentation.docx
+++ b/inferno_documents/inferno_documentation.docx
@@ -4083,7 +4083,27 @@
           <w:szCs w:val="24"/>
           <w:lang w:val="en-US"/>
         </w:rPr>
-        <w:t xml:space="preserve">to waste </w:t>
+        <w:t xml:space="preserve">to </w:t>
+      </w:r>
+      <w:proofErr w:type="gramStart"/>
+      <w:r>
+        <w:rPr>
+          <w:rFonts w:ascii="Bahnschrift" w:hAnsi="Bahnschrift"/>
+          <w:sz w:val="24"/>
+          <w:szCs w:val="24"/>
+          <w:lang w:val="en-US"/>
+        </w:rPr>
+        <w:t>waste</w:t>
+      </w:r>
+      <w:proofErr w:type="gramEnd"/>
+      <w:r>
+        <w:rPr>
+          <w:rFonts w:ascii="Bahnschrift" w:hAnsi="Bahnschrift"/>
+          <w:sz w:val="24"/>
+          <w:szCs w:val="24"/>
+          <w:lang w:val="en-US"/>
+        </w:rPr>
+        <w:t xml:space="preserve"> </w:t>
       </w:r>
       <w:r>
         <w:rPr>
@@ -4188,6 +4208,661 @@
           <w:lang w:val="en-US"/>
         </w:rPr>
       </w:pPr>
+    </w:p>
+    <w:p>
+      <w:pPr>
+        <w:rPr>
+          <w:rFonts w:ascii="Bahnschrift" w:hAnsi="Bahnschrift"/>
+          <w:sz w:val="28"/>
+          <w:szCs w:val="28"/>
+          <w:lang w:val="en-US"/>
+        </w:rPr>
+      </w:pPr>
+    </w:p>
+    <w:p>
+      <w:pPr>
+        <w:pStyle w:val="Heading2"/>
+        <w:numPr>
+          <w:ilvl w:val="0"/>
+          <w:numId w:val="1"/>
+        </w:numPr>
+        <w:rPr>
+          <w:lang w:val="bg-BG"/>
+        </w:rPr>
+      </w:pPr>
+      <w:bookmarkStart w:id="11" w:name="_Toc70327098"/>
+      <w:r>
+        <w:rPr>
+          <w:lang w:val="en-US"/>
+        </w:rPr>
+        <w:lastRenderedPageBreak/>
+        <w:t>Difficulties</w:t>
+      </w:r>
+      <w:bookmarkEnd w:id="11"/>
+    </w:p>
+    <w:p>
+      <w:pPr>
+        <w:rPr>
+          <w:lang w:val="bg-BG"/>
+        </w:rPr>
+      </w:pPr>
+    </w:p>
+    <w:p>
+      <w:pPr>
+        <w:ind w:left="360" w:firstLine="720"/>
+        <w:rPr>
+          <w:rFonts w:ascii="Bahnschrift" w:hAnsi="Bahnschrift"/>
+          <w:sz w:val="24"/>
+          <w:szCs w:val="24"/>
+          <w:lang w:val="en-US"/>
+        </w:rPr>
+      </w:pPr>
+      <w:r>
+        <w:rPr>
+          <w:rFonts w:ascii="Bahnschrift" w:hAnsi="Bahnschrift"/>
+          <w:sz w:val="24"/>
+          <w:szCs w:val="24"/>
+          <w:lang w:val="en-US"/>
+        </w:rPr>
+        <w:t xml:space="preserve">As in life, there are always obstacles on the way to success, </w:t>
+      </w:r>
+      <w:r>
+        <w:rPr>
+          <w:rFonts w:ascii="Bahnschrift" w:hAnsi="Bahnschrift"/>
+          <w:sz w:val="24"/>
+          <w:szCs w:val="24"/>
+          <w:lang w:val="en-US"/>
+        </w:rPr>
+        <w:t>and</w:t>
+      </w:r>
+      <w:r>
+        <w:rPr>
+          <w:rFonts w:ascii="Bahnschrift" w:hAnsi="Bahnschrift"/>
+          <w:sz w:val="24"/>
+          <w:szCs w:val="24"/>
+          <w:lang w:val="en-US"/>
+        </w:rPr>
+        <w:t xml:space="preserve"> we had a lot </w:t>
+      </w:r>
+      <w:r>
+        <w:rPr>
+          <w:rFonts w:ascii="Bahnschrift" w:hAnsi="Bahnschrift"/>
+          <w:sz w:val="24"/>
+          <w:szCs w:val="24"/>
+          <w:lang w:val="en-US"/>
+        </w:rPr>
+        <w:t xml:space="preserve">of those </w:t>
+      </w:r>
+      <w:r>
+        <w:rPr>
+          <w:rFonts w:ascii="Bahnschrift" w:hAnsi="Bahnschrift"/>
+          <w:sz w:val="24"/>
+          <w:szCs w:val="24"/>
+          <w:lang w:val="en-US"/>
+        </w:rPr>
+        <w:t xml:space="preserve">in </w:t>
+      </w:r>
+      <w:r>
+        <w:rPr>
+          <w:rFonts w:ascii="Bahnschrift" w:hAnsi="Bahnschrift"/>
+          <w:sz w:val="24"/>
+          <w:szCs w:val="24"/>
+          <w:lang w:val="en-US"/>
+        </w:rPr>
+        <w:t>our</w:t>
+      </w:r>
+      <w:r>
+        <w:rPr>
+          <w:rFonts w:ascii="Bahnschrift" w:hAnsi="Bahnschrift"/>
+          <w:sz w:val="24"/>
+          <w:szCs w:val="24"/>
+          <w:lang w:val="en-US"/>
+        </w:rPr>
+        <w:t xml:space="preserve"> project</w:t>
+      </w:r>
+      <w:r>
+        <w:rPr>
+          <w:rFonts w:ascii="Bahnschrift" w:hAnsi="Bahnschrift"/>
+          <w:sz w:val="24"/>
+          <w:szCs w:val="24"/>
+          <w:lang w:val="en-US"/>
+        </w:rPr>
+        <w:t xml:space="preserve"> development process</w:t>
+      </w:r>
+      <w:r>
+        <w:rPr>
+          <w:rFonts w:ascii="Bahnschrift" w:hAnsi="Bahnschrift"/>
+          <w:sz w:val="24"/>
+          <w:szCs w:val="24"/>
+          <w:lang w:val="en-US"/>
+        </w:rPr>
+        <w:t>. We encountered many bugs in the code. We had to read a lot of information about JavaScript, as it was new to us and not so well</w:t>
+      </w:r>
+      <w:r>
+        <w:rPr>
+          <w:rFonts w:ascii="Bahnschrift" w:hAnsi="Bahnschrift"/>
+          <w:sz w:val="24"/>
+          <w:szCs w:val="24"/>
+          <w:lang w:val="en-US"/>
+        </w:rPr>
+        <w:t>-</w:t>
+      </w:r>
+      <w:r>
+        <w:rPr>
+          <w:rFonts w:ascii="Bahnschrift" w:hAnsi="Bahnschrift"/>
+          <w:sz w:val="24"/>
+          <w:szCs w:val="24"/>
+          <w:lang w:val="en-US"/>
+        </w:rPr>
+        <w:t xml:space="preserve">known. We read many pages related to firefighters, machinery and equipment, various disasters, and cases - in </w:t>
+      </w:r>
+      <w:r>
+        <w:rPr>
+          <w:rFonts w:ascii="Bahnschrift" w:hAnsi="Bahnschrift"/>
+          <w:sz w:val="24"/>
+          <w:szCs w:val="24"/>
+          <w:lang w:val="en-US"/>
+        </w:rPr>
+        <w:t xml:space="preserve">both </w:t>
+      </w:r>
+      <w:r>
+        <w:rPr>
+          <w:rFonts w:ascii="Bahnschrift" w:hAnsi="Bahnschrift"/>
+          <w:sz w:val="24"/>
+          <w:szCs w:val="24"/>
+          <w:lang w:val="en-US"/>
+        </w:rPr>
+        <w:t xml:space="preserve">English and Bulgarian, so </w:t>
+      </w:r>
+      <w:r>
+        <w:rPr>
+          <w:rFonts w:ascii="Bahnschrift" w:hAnsi="Bahnschrift"/>
+          <w:sz w:val="24"/>
+          <w:szCs w:val="24"/>
+          <w:lang w:val="en-US"/>
+        </w:rPr>
+        <w:t xml:space="preserve">that </w:t>
+      </w:r>
+      <w:r>
+        <w:rPr>
+          <w:rFonts w:ascii="Bahnschrift" w:hAnsi="Bahnschrift"/>
+          <w:sz w:val="24"/>
+          <w:szCs w:val="24"/>
+          <w:lang w:val="en-US"/>
+        </w:rPr>
+        <w:t xml:space="preserve">we </w:t>
+      </w:r>
+      <w:r>
+        <w:rPr>
+          <w:rFonts w:ascii="Bahnschrift" w:hAnsi="Bahnschrift"/>
+          <w:sz w:val="24"/>
+          <w:szCs w:val="24"/>
+          <w:lang w:val="en-US"/>
+        </w:rPr>
+        <w:t>could</w:t>
+      </w:r>
+      <w:r>
+        <w:rPr>
+          <w:rFonts w:ascii="Bahnschrift" w:hAnsi="Bahnschrift"/>
+          <w:sz w:val="24"/>
+          <w:szCs w:val="24"/>
+          <w:lang w:val="en-US"/>
+        </w:rPr>
+        <w:t xml:space="preserve"> extract as much information as possible. We had enough time to </w:t>
+      </w:r>
+      <w:r>
+        <w:rPr>
+          <w:rFonts w:ascii="Bahnschrift" w:hAnsi="Bahnschrift"/>
+          <w:sz w:val="24"/>
+          <w:szCs w:val="24"/>
+          <w:lang w:val="en-US"/>
+        </w:rPr>
+        <w:t>make a great website</w:t>
+      </w:r>
+      <w:r>
+        <w:rPr>
+          <w:rFonts w:ascii="Bahnschrift" w:hAnsi="Bahnschrift"/>
+          <w:sz w:val="24"/>
+          <w:szCs w:val="24"/>
+          <w:lang w:val="en-US"/>
+        </w:rPr>
+        <w:t>, which unfortunately</w:t>
+      </w:r>
+      <w:r>
+        <w:rPr>
+          <w:rFonts w:ascii="Bahnschrift" w:hAnsi="Bahnschrift"/>
+          <w:sz w:val="24"/>
+          <w:szCs w:val="24"/>
+          <w:lang w:val="en-US"/>
+        </w:rPr>
+        <w:t>,</w:t>
+      </w:r>
+      <w:r>
+        <w:rPr>
+          <w:rFonts w:ascii="Bahnschrift" w:hAnsi="Bahnschrift"/>
+          <w:sz w:val="24"/>
+          <w:szCs w:val="24"/>
+          <w:lang w:val="en-US"/>
+        </w:rPr>
+        <w:t xml:space="preserve"> we did not use</w:t>
+      </w:r>
+      <w:r>
+        <w:rPr>
+          <w:rFonts w:ascii="Bahnschrift" w:hAnsi="Bahnschrift"/>
+          <w:sz w:val="24"/>
+          <w:szCs w:val="24"/>
+          <w:lang w:val="en-US"/>
+        </w:rPr>
+        <w:t xml:space="preserve"> to our advantage</w:t>
+      </w:r>
+      <w:r>
+        <w:rPr>
+          <w:rFonts w:ascii="Bahnschrift" w:hAnsi="Bahnschrift"/>
+          <w:sz w:val="24"/>
+          <w:szCs w:val="24"/>
+          <w:lang w:val="en-US"/>
+        </w:rPr>
+        <w:t>.</w:t>
+      </w:r>
+    </w:p>
+    <w:p>
+      <w:pPr>
+        <w:ind w:left="360"/>
+        <w:rPr>
+          <w:lang w:val="en-US"/>
+        </w:rPr>
+      </w:pPr>
+    </w:p>
+    <w:p>
+      <w:pPr>
+        <w:pStyle w:val="Heading2"/>
+        <w:numPr>
+          <w:ilvl w:val="0"/>
+          <w:numId w:val="1"/>
+        </w:numPr>
+        <w:rPr>
+          <w:lang w:val="bg-BG"/>
+        </w:rPr>
+      </w:pPr>
+      <w:bookmarkStart w:id="12" w:name="_Toc70327099"/>
+      <w:r>
+        <w:rPr>
+          <w:lang w:val="en-US"/>
+        </w:rPr>
+        <w:t>What we used</w:t>
+      </w:r>
+      <w:bookmarkEnd w:id="12"/>
+    </w:p>
+    <w:p>
+      <w:pPr>
+        <w:rPr>
+          <w:lang w:val="bg-BG"/>
+        </w:rPr>
+      </w:pPr>
+    </w:p>
+    <w:p>
+      <w:pPr>
+        <w:pStyle w:val="ListParagraph"/>
+        <w:numPr>
+          <w:ilvl w:val="0"/>
+          <w:numId w:val="3"/>
+        </w:numPr>
+        <w:spacing w:line="276" w:lineRule="auto"/>
+        <w:jc w:val="both"/>
+        <w:rPr>
+          <w:rFonts w:ascii="Bahnschrift" w:hAnsi="Bahnschrift"/>
+          <w:sz w:val="24"/>
+          <w:szCs w:val="24"/>
+          <w:lang w:val="en-US"/>
+        </w:rPr>
+      </w:pPr>
+      <w:r>
+        <w:rPr>
+          <w:rFonts w:ascii="Bahnschrift" w:hAnsi="Bahnschrift"/>
+          <w:i/>
+          <w:iCs/>
+          <w:sz w:val="24"/>
+          <w:szCs w:val="24"/>
+          <w:lang w:val="en-US"/>
+        </w:rPr>
+        <w:t>HTML</w:t>
+      </w:r>
+      <w:r>
+        <w:rPr>
+          <w:rFonts w:ascii="Bahnschrift" w:hAnsi="Bahnschrift"/>
+          <w:sz w:val="24"/>
+          <w:szCs w:val="24"/>
+          <w:lang w:val="en-US"/>
+        </w:rPr>
+        <w:t xml:space="preserve">, </w:t>
+      </w:r>
+      <w:r>
+        <w:rPr>
+          <w:rFonts w:ascii="Bahnschrift" w:hAnsi="Bahnschrift"/>
+          <w:i/>
+          <w:iCs/>
+          <w:sz w:val="24"/>
+          <w:szCs w:val="24"/>
+          <w:lang w:val="en-US"/>
+        </w:rPr>
+        <w:t>CSS</w:t>
+      </w:r>
+      <w:r>
+        <w:rPr>
+          <w:rFonts w:ascii="Bahnschrift" w:hAnsi="Bahnschrift"/>
+          <w:sz w:val="24"/>
+          <w:szCs w:val="24"/>
+          <w:lang w:val="en-US"/>
+        </w:rPr>
+        <w:t xml:space="preserve"> and </w:t>
+      </w:r>
+      <w:r>
+        <w:rPr>
+          <w:rFonts w:ascii="Bahnschrift" w:hAnsi="Bahnschrift"/>
+          <w:i/>
+          <w:iCs/>
+          <w:sz w:val="24"/>
+          <w:szCs w:val="24"/>
+          <w:lang w:val="en-US"/>
+        </w:rPr>
+        <w:t>JavaScript</w:t>
+      </w:r>
+      <w:r>
+        <w:rPr>
+          <w:rFonts w:ascii="Bahnschrift" w:hAnsi="Bahnschrift"/>
+          <w:sz w:val="24"/>
+          <w:szCs w:val="24"/>
+          <w:lang w:val="en-US"/>
+        </w:rPr>
+        <w:t xml:space="preserve"> are the languages </w:t>
+      </w:r>
+      <w:r>
+        <w:rPr>
+          <w:rFonts w:ascii="Bahnschrift" w:hAnsi="Bahnschrift" w:cs="Arial"/>
+          <w:sz w:val="24"/>
+          <w:szCs w:val="24"/>
+          <w:lang w:val="en-US"/>
+        </w:rPr>
+        <w:t>used to</w:t>
+      </w:r>
+      <w:r>
+        <w:rPr>
+          <w:rFonts w:ascii="Bahnschrift" w:hAnsi="Bahnschrift"/>
+          <w:sz w:val="24"/>
+          <w:szCs w:val="24"/>
+          <w:lang w:val="en-US"/>
+        </w:rPr>
+        <w:t xml:space="preserve"> write the code for this project.</w:t>
+      </w:r>
+    </w:p>
+    <w:p>
+      <w:pPr>
+        <w:pStyle w:val="ListParagraph"/>
+        <w:numPr>
+          <w:ilvl w:val="0"/>
+          <w:numId w:val="3"/>
+        </w:numPr>
+        <w:spacing w:line="276" w:lineRule="auto"/>
+        <w:jc w:val="both"/>
+        <w:rPr>
+          <w:rFonts w:ascii="Bahnschrift" w:hAnsi="Bahnschrift"/>
+          <w:sz w:val="24"/>
+          <w:szCs w:val="24"/>
+          <w:lang w:val="en-US"/>
+        </w:rPr>
+      </w:pPr>
+      <w:r>
+        <w:rPr>
+          <w:rFonts w:ascii="Bahnschrift" w:hAnsi="Bahnschrift"/>
+          <w:sz w:val="24"/>
+          <w:szCs w:val="24"/>
+          <w:lang w:val="en-US"/>
+        </w:rPr>
+        <w:t xml:space="preserve">We held our meetings in </w:t>
+      </w:r>
+      <w:r>
+        <w:rPr>
+          <w:rFonts w:ascii="Bahnschrift" w:hAnsi="Bahnschrift"/>
+          <w:i/>
+          <w:iCs/>
+          <w:sz w:val="24"/>
+          <w:szCs w:val="24"/>
+          <w:lang w:val="en-US"/>
+        </w:rPr>
+        <w:t>Discord</w:t>
+      </w:r>
+      <w:r>
+        <w:rPr>
+          <w:rFonts w:ascii="Bahnschrift" w:hAnsi="Bahnschrift"/>
+          <w:sz w:val="24"/>
+          <w:szCs w:val="24"/>
+          <w:lang w:val="en-US"/>
+        </w:rPr>
+        <w:t>.</w:t>
+      </w:r>
+    </w:p>
+    <w:p>
+      <w:pPr>
+        <w:pStyle w:val="ListParagraph"/>
+        <w:numPr>
+          <w:ilvl w:val="0"/>
+          <w:numId w:val="3"/>
+        </w:numPr>
+        <w:spacing w:line="276" w:lineRule="auto"/>
+        <w:jc w:val="both"/>
+        <w:rPr>
+          <w:rFonts w:ascii="Bahnschrift" w:hAnsi="Bahnschrift"/>
+          <w:sz w:val="24"/>
+          <w:szCs w:val="24"/>
+          <w:lang w:val="en-US"/>
+        </w:rPr>
+      </w:pPr>
+      <w:r>
+        <w:rPr>
+          <w:rFonts w:ascii="Bahnschrift" w:hAnsi="Bahnschrift"/>
+          <w:sz w:val="24"/>
+          <w:szCs w:val="24"/>
+          <w:lang w:val="en-US"/>
+        </w:rPr>
+        <w:t xml:space="preserve">In </w:t>
+      </w:r>
+      <w:r>
+        <w:rPr>
+          <w:rFonts w:ascii="Bahnschrift" w:hAnsi="Bahnschrift"/>
+          <w:i/>
+          <w:iCs/>
+          <w:sz w:val="24"/>
+          <w:szCs w:val="24"/>
+          <w:lang w:val="en-US"/>
+        </w:rPr>
+        <w:t>GitHub</w:t>
+      </w:r>
+      <w:r>
+        <w:rPr>
+          <w:rFonts w:ascii="Bahnschrift" w:hAnsi="Bahnschrift"/>
+          <w:sz w:val="24"/>
+          <w:szCs w:val="24"/>
+          <w:lang w:val="en-US"/>
+        </w:rPr>
+        <w:t xml:space="preserve"> we shared our files and worked collaboratively on the website.</w:t>
+      </w:r>
+    </w:p>
+    <w:p>
+      <w:pPr>
+        <w:pStyle w:val="ListParagraph"/>
+        <w:numPr>
+          <w:ilvl w:val="0"/>
+          <w:numId w:val="3"/>
+        </w:numPr>
+        <w:spacing w:line="276" w:lineRule="auto"/>
+        <w:jc w:val="both"/>
+        <w:rPr>
+          <w:rFonts w:ascii="Bahnschrift" w:hAnsi="Bahnschrift"/>
+          <w:sz w:val="24"/>
+          <w:szCs w:val="24"/>
+          <w:lang w:val="en-US"/>
+        </w:rPr>
+      </w:pPr>
+      <w:r>
+        <w:rPr>
+          <w:rFonts w:ascii="Bahnschrift" w:hAnsi="Bahnschrift"/>
+          <w:sz w:val="24"/>
+          <w:szCs w:val="24"/>
+          <w:lang w:val="en-US"/>
+        </w:rPr>
+        <w:t xml:space="preserve">We wrote the code in </w:t>
+      </w:r>
+      <w:proofErr w:type="spellStart"/>
+      <w:r>
+        <w:rPr>
+          <w:rFonts w:ascii="Bahnschrift" w:hAnsi="Bahnschrift"/>
+          <w:i/>
+          <w:iCs/>
+          <w:sz w:val="24"/>
+          <w:szCs w:val="24"/>
+          <w:lang w:val="en-US"/>
+        </w:rPr>
+        <w:t>VisualStudio</w:t>
+      </w:r>
+      <w:proofErr w:type="spellEnd"/>
+      <w:r>
+        <w:rPr>
+          <w:rFonts w:ascii="Bahnschrift" w:hAnsi="Bahnschrift"/>
+          <w:i/>
+          <w:iCs/>
+          <w:sz w:val="24"/>
+          <w:szCs w:val="24"/>
+          <w:lang w:val="en-US"/>
+        </w:rPr>
+        <w:t xml:space="preserve"> Code</w:t>
+      </w:r>
+      <w:r>
+        <w:rPr>
+          <w:rFonts w:ascii="Bahnschrift" w:hAnsi="Bahnschrift"/>
+          <w:sz w:val="24"/>
+          <w:szCs w:val="24"/>
+          <w:lang w:val="en-US"/>
+        </w:rPr>
+        <w:t>.</w:t>
+      </w:r>
+    </w:p>
+    <w:p>
+      <w:pPr>
+        <w:pStyle w:val="ListParagraph"/>
+        <w:numPr>
+          <w:ilvl w:val="0"/>
+          <w:numId w:val="3"/>
+        </w:numPr>
+        <w:spacing w:line="276" w:lineRule="auto"/>
+        <w:jc w:val="both"/>
+        <w:rPr>
+          <w:rFonts w:ascii="Bahnschrift" w:hAnsi="Bahnschrift"/>
+          <w:sz w:val="24"/>
+          <w:szCs w:val="24"/>
+          <w:lang w:val="en-US"/>
+        </w:rPr>
+      </w:pPr>
+      <w:r>
+        <w:rPr>
+          <w:rFonts w:ascii="Bahnschrift" w:hAnsi="Bahnschrift"/>
+          <w:sz w:val="24"/>
+          <w:szCs w:val="24"/>
+          <w:lang w:val="en-US"/>
+        </w:rPr>
+        <w:t xml:space="preserve">The documentation was prepared in </w:t>
+      </w:r>
+      <w:r>
+        <w:rPr>
+          <w:rFonts w:ascii="Bahnschrift" w:hAnsi="Bahnschrift"/>
+          <w:i/>
+          <w:iCs/>
+          <w:sz w:val="24"/>
+          <w:szCs w:val="24"/>
+          <w:lang w:val="en-US"/>
+        </w:rPr>
+        <w:t>MS Word</w:t>
+      </w:r>
+      <w:r>
+        <w:rPr>
+          <w:rFonts w:ascii="Bahnschrift" w:hAnsi="Bahnschrift"/>
+          <w:sz w:val="24"/>
+          <w:szCs w:val="24"/>
+          <w:lang w:val="en-US"/>
+        </w:rPr>
+        <w:t>.</w:t>
+      </w:r>
+    </w:p>
+    <w:p>
+      <w:pPr>
+        <w:pStyle w:val="ListParagraph"/>
+        <w:numPr>
+          <w:ilvl w:val="0"/>
+          <w:numId w:val="3"/>
+        </w:numPr>
+        <w:spacing w:line="276" w:lineRule="auto"/>
+        <w:jc w:val="both"/>
+        <w:rPr>
+          <w:rFonts w:ascii="Bahnschrift" w:hAnsi="Bahnschrift"/>
+          <w:sz w:val="24"/>
+          <w:szCs w:val="24"/>
+          <w:lang w:val="en-US"/>
+        </w:rPr>
+      </w:pPr>
+      <w:proofErr w:type="spellStart"/>
+      <w:r>
+        <w:rPr>
+          <w:rFonts w:ascii="Bahnschrift" w:hAnsi="Bahnschrift"/>
+          <w:i/>
+          <w:iCs/>
+          <w:sz w:val="24"/>
+          <w:szCs w:val="24"/>
+          <w:lang w:val="en-US"/>
+        </w:rPr>
+        <w:t>SlidesGo</w:t>
+      </w:r>
+      <w:proofErr w:type="spellEnd"/>
+      <w:r>
+        <w:rPr>
+          <w:rFonts w:ascii="Bahnschrift" w:hAnsi="Bahnschrift"/>
+          <w:sz w:val="24"/>
+          <w:szCs w:val="24"/>
+          <w:lang w:val="en-US"/>
+        </w:rPr>
+        <w:t xml:space="preserve"> and </w:t>
+      </w:r>
+      <w:r>
+        <w:rPr>
+          <w:rFonts w:ascii="Bahnschrift" w:hAnsi="Bahnschrift"/>
+          <w:i/>
+          <w:iCs/>
+          <w:sz w:val="24"/>
+          <w:szCs w:val="24"/>
+          <w:lang w:val="en-US"/>
+        </w:rPr>
+        <w:t xml:space="preserve">MS </w:t>
+      </w:r>
+      <w:proofErr w:type="spellStart"/>
+      <w:r>
+        <w:rPr>
+          <w:rFonts w:ascii="Bahnschrift" w:hAnsi="Bahnschrift"/>
+          <w:i/>
+          <w:iCs/>
+          <w:sz w:val="24"/>
+          <w:szCs w:val="24"/>
+          <w:lang w:val="en-US"/>
+        </w:rPr>
+        <w:t>Powerpoint</w:t>
+      </w:r>
+      <w:proofErr w:type="spellEnd"/>
+      <w:r>
+        <w:rPr>
+          <w:rFonts w:ascii="Bahnschrift" w:hAnsi="Bahnschrift"/>
+          <w:sz w:val="24"/>
+          <w:szCs w:val="24"/>
+          <w:lang w:val="en-US"/>
+        </w:rPr>
+        <w:t xml:space="preserve"> were used to make the team’s presentation.</w:t>
+      </w:r>
     </w:p>
     <w:p>
       <w:pPr>

</xml_diff>